<commit_message>
Update Planteamiento de la construcción del modulo.docx
</commit_message>
<xml_diff>
--- a/Tercera Entrega/Planteamiento de la construcción del modulo.docx
+++ b/Tercera Entrega/Planteamiento de la construcción del modulo.docx
@@ -5,174 +5,86 @@
     <w:p>
       <w:pPr>
         <w:pStyle w:val="Ttulo1"/>
-        <w:rPr>
-          <w:lang w:val="es-MX"/>
-        </w:rPr>
-      </w:pPr>
-      <w:r>
-        <w:rPr>
-          <w:lang w:val="es-MX"/>
-        </w:rPr>
-        <w:t xml:space="preserve">Planteamiento de la construcción del </w:t>
-      </w:r>
-      <w:r>
-        <w:rPr>
-          <w:lang w:val="es-MX"/>
-        </w:rPr>
-        <w:t>modulo</w:t>
-      </w:r>
-    </w:p>
-    <w:p>
-      <w:pPr>
-        <w:pStyle w:val="Textoindependiente"/>
-        <w:rPr>
-          <w:lang w:val="es-MX"/>
-        </w:rPr>
-      </w:pPr>
-      <w:r>
-        <w:rPr>
-          <w:lang w:val="es-MX"/>
-        </w:rPr>
-        <w:t xml:space="preserve">Objetivos: </w:t>
-      </w:r>
-      <w:r>
-        <w:rPr>
-          <w:lang w:val="es-MX"/>
-        </w:rPr>
-        <w:t xml:space="preserve">Establecer la metodología a seguir para el desarrollo del módulo de consultas federadas en Apache </w:t>
-      </w:r>
-      <w:proofErr w:type="spellStart"/>
-      <w:r>
-        <w:rPr>
-          <w:lang w:val="es-MX"/>
-        </w:rPr>
-        <w:t>Marmotta</w:t>
-      </w:r>
-      <w:proofErr w:type="spellEnd"/>
-      <w:r>
-        <w:rPr>
-          <w:lang w:val="es-MX"/>
-        </w:rPr>
-        <w:t>.</w:t>
-      </w:r>
-    </w:p>
-    <w:p>
-      <w:pPr>
-        <w:pStyle w:val="Textoindependiente"/>
-        <w:rPr>
-          <w:lang w:val="es-MX"/>
-        </w:rPr>
-      </w:pPr>
-      <w:r>
-        <w:rPr>
-          <w:lang w:val="es-MX"/>
-        </w:rPr>
-        <w:t xml:space="preserve">Resultados esperados: </w:t>
-      </w:r>
-      <w:r>
-        <w:rPr>
-          <w:lang w:val="es-MX"/>
-        </w:rPr>
-        <w:t xml:space="preserve">Documento que explique qué metodología se seguirá para el desarrollo del </w:t>
-      </w:r>
-      <w:r>
-        <w:rPr>
-          <w:lang w:val="es-MX"/>
-        </w:rPr>
-        <w:t>modulo</w:t>
-      </w:r>
-    </w:p>
-    <w:p>
-      <w:pPr>
-        <w:pStyle w:val="Textoindependiente"/>
-        <w:rPr>
-          <w:lang w:val="es-MX"/>
-        </w:rPr>
-      </w:pPr>
-      <w:r>
-        <w:rPr>
-          <w:lang w:val="es-MX"/>
-        </w:rPr>
-        <w:t xml:space="preserve">El desarrollo del módulo de consultas federadas para datos geoespaciales debe de basarse en alguna metodología que establezca un ciclo de vida del software. Alfonso </w:t>
-      </w:r>
-      <w:proofErr w:type="spellStart"/>
-      <w:r>
-        <w:rPr>
-          <w:lang w:val="es-MX"/>
-        </w:rPr>
-        <w:t>Fuggetta</w:t>
-      </w:r>
-      <w:proofErr w:type="spellEnd"/>
-      <w:r>
-        <w:rPr>
-          <w:lang w:val="es-MX"/>
-        </w:rPr>
-        <w:t xml:space="preserve">, basado en el libro </w:t>
-      </w:r>
-      <w:proofErr w:type="spellStart"/>
+        <w:jc w:val="both"/>
+        <w:rPr>
+          <w:lang w:val="es-MX"/>
+        </w:rPr>
+      </w:pPr>
+      <w:r>
+        <w:rPr>
+          <w:lang w:val="es-MX"/>
+        </w:rPr>
+        <w:t>Planteamiento de la construcción del modulo</w:t>
+      </w:r>
+    </w:p>
+    <w:p>
+      <w:pPr>
+        <w:pStyle w:val="Textoindependiente"/>
+        <w:jc w:val="both"/>
+        <w:rPr>
+          <w:lang w:val="es-MX"/>
+        </w:rPr>
+      </w:pPr>
+      <w:r>
+        <w:rPr>
+          <w:b/>
+          <w:bCs/>
+          <w:lang w:val="es-MX"/>
+        </w:rPr>
+        <w:t>Objetivos</w:t>
+      </w:r>
+      <w:r>
+        <w:rPr>
+          <w:lang w:val="es-MX"/>
+        </w:rPr>
+        <w:t>: Establecer la metodología a seguir para el desarrollo del módulo de consultas federadas en Apache Marmotta.</w:t>
+      </w:r>
+    </w:p>
+    <w:p>
+      <w:pPr>
+        <w:pStyle w:val="Textoindependiente"/>
+        <w:jc w:val="both"/>
+        <w:rPr>
+          <w:lang w:val="es-MX"/>
+        </w:rPr>
+      </w:pPr>
+      <w:r>
+        <w:rPr>
+          <w:b/>
+          <w:bCs/>
+          <w:lang w:val="es-MX"/>
+        </w:rPr>
+        <w:t>Resultados</w:t>
+      </w:r>
+      <w:r>
+        <w:rPr>
+          <w:lang w:val="es-MX"/>
+        </w:rPr>
+        <w:t xml:space="preserve"> esperados: Documento que explique qué metodología se seguirá para el desarrollo del modulo</w:t>
+      </w:r>
+    </w:p>
+    <w:p>
+      <w:pPr>
+        <w:pStyle w:val="Textoindependiente"/>
+        <w:jc w:val="both"/>
+        <w:rPr>
+          <w:lang w:val="es-MX"/>
+        </w:rPr>
+      </w:pPr>
+      <w:r>
+        <w:rPr>
+          <w:lang w:val="es-MX"/>
+        </w:rPr>
+        <w:t xml:space="preserve">El desarrollo del módulo de consultas federadas para datos geoespaciales debe de basarse en alguna metodología que establezca un ciclo de vida del software. Alfonso Fuggetta, basado en el libro </w:t>
+      </w:r>
       <w:r>
         <w:rPr>
           <w:i/>
           <w:iCs/>
           <w:lang w:val="es-MX"/>
         </w:rPr>
-        <w:t>The</w:t>
-      </w:r>
-      <w:proofErr w:type="spellEnd"/>
-      <w:r>
-        <w:rPr>
-          <w:i/>
-          <w:iCs/>
-          <w:lang w:val="es-MX"/>
-        </w:rPr>
-        <w:t xml:space="preserve"> </w:t>
-      </w:r>
-      <w:proofErr w:type="spellStart"/>
-      <w:r>
-        <w:rPr>
-          <w:i/>
-          <w:iCs/>
-          <w:lang w:val="es-MX"/>
-        </w:rPr>
-        <w:t>cathedral</w:t>
-      </w:r>
-      <w:proofErr w:type="spellEnd"/>
-      <w:r>
-        <w:rPr>
-          <w:i/>
-          <w:iCs/>
-          <w:lang w:val="es-MX"/>
-        </w:rPr>
-        <w:t xml:space="preserve"> and </w:t>
-      </w:r>
-      <w:proofErr w:type="spellStart"/>
-      <w:r>
-        <w:rPr>
-          <w:i/>
-          <w:iCs/>
-          <w:lang w:val="es-MX"/>
-        </w:rPr>
-        <w:t>the</w:t>
-      </w:r>
-      <w:proofErr w:type="spellEnd"/>
-      <w:r>
-        <w:rPr>
-          <w:i/>
-          <w:iCs/>
-          <w:lang w:val="es-MX"/>
-        </w:rPr>
-        <w:t xml:space="preserve"> </w:t>
-      </w:r>
-      <w:proofErr w:type="spellStart"/>
-      <w:r>
-        <w:rPr>
-          <w:i/>
-          <w:iCs/>
-          <w:lang w:val="es-MX"/>
-        </w:rPr>
-        <w:t>Bazaar</w:t>
-      </w:r>
-      <w:proofErr w:type="spellEnd"/>
+        <w:t>The cathedral and the Bazaar</w:t>
+      </w:r>
       <w:sdt>
         <w:sdtPr>
           <w:rPr>
@@ -183,6 +95,7 @@
           <w:id w:val="-339091488"/>
           <w:citation/>
         </w:sdtPr>
+        <w:sdtEndPr/>
         <w:sdtContent>
           <w:r>
             <w:rPr>
@@ -238,86 +151,16 @@
         <w:rPr>
           <w:lang w:val="es-MX"/>
         </w:rPr>
-        <w:t xml:space="preserve"> de Eric </w:t>
-      </w:r>
-      <w:proofErr w:type="spellStart"/>
-      <w:r>
-        <w:rPr>
-          <w:lang w:val="es-MX"/>
-        </w:rPr>
-        <w:t>Raymon</w:t>
-      </w:r>
-      <w:proofErr w:type="spellEnd"/>
-      <w:r>
-        <w:rPr>
-          <w:lang w:val="es-MX"/>
-        </w:rPr>
-        <w:t xml:space="preserve">, propone en su </w:t>
-      </w:r>
-      <w:proofErr w:type="spellStart"/>
+        <w:t xml:space="preserve"> de Eric Raymon, propone en su </w:t>
+      </w:r>
       <w:r>
         <w:rPr>
           <w:i/>
           <w:iCs/>
           <w:lang w:val="es-MX"/>
         </w:rPr>
-        <w:t>paper</w:t>
-      </w:r>
-      <w:proofErr w:type="spellEnd"/>
-      <w:r>
-        <w:rPr>
-          <w:i/>
-          <w:iCs/>
-          <w:lang w:val="es-MX"/>
-        </w:rPr>
-        <w:t xml:space="preserve">: Open </w:t>
-      </w:r>
-      <w:proofErr w:type="spellStart"/>
-      <w:r>
-        <w:rPr>
-          <w:i/>
-          <w:iCs/>
-          <w:lang w:val="es-MX"/>
-        </w:rPr>
-        <w:t>source</w:t>
-      </w:r>
-      <w:proofErr w:type="spellEnd"/>
-      <w:r>
-        <w:rPr>
-          <w:i/>
-          <w:iCs/>
-          <w:lang w:val="es-MX"/>
-        </w:rPr>
-        <w:t xml:space="preserve"> software – </w:t>
-      </w:r>
-      <w:proofErr w:type="spellStart"/>
-      <w:r>
-        <w:rPr>
-          <w:i/>
-          <w:iCs/>
-          <w:lang w:val="es-MX"/>
-        </w:rPr>
-        <w:t>an</w:t>
-      </w:r>
-      <w:proofErr w:type="spellEnd"/>
-      <w:r>
-        <w:rPr>
-          <w:i/>
-          <w:iCs/>
-          <w:lang w:val="es-MX"/>
-        </w:rPr>
-        <w:t xml:space="preserve"> </w:t>
-      </w:r>
-      <w:proofErr w:type="spellStart"/>
-      <w:r>
-        <w:rPr>
-          <w:i/>
-          <w:iCs/>
-          <w:lang w:val="es-MX"/>
-        </w:rPr>
-        <w:t>evaluation</w:t>
-      </w:r>
-      <w:proofErr w:type="spellEnd"/>
+        <w:t>paper: Open source software – an evaluation</w:t>
+      </w:r>
       <w:sdt>
         <w:sdtPr>
           <w:rPr>
@@ -328,6 +171,7 @@
           <w:id w:val="1674532473"/>
           <w:citation/>
         </w:sdtPr>
+        <w:sdtEndPr/>
         <w:sdtContent>
           <w:r>
             <w:rPr>
@@ -387,18 +231,8 @@
           <w:iCs/>
           <w:lang w:val="es-MX"/>
         </w:rPr>
-        <w:t xml:space="preserve">open </w:t>
-      </w:r>
-      <w:proofErr w:type="spellStart"/>
-      <w:r>
-        <w:rPr>
-          <w:i/>
-          <w:iCs/>
-          <w:lang w:val="es-MX"/>
-        </w:rPr>
-        <w:t>source</w:t>
-      </w:r>
-      <w:proofErr w:type="spellEnd"/>
+        <w:t>open source</w:t>
+      </w:r>
       <w:r>
         <w:rPr>
           <w:lang w:val="es-MX"/>
@@ -409,21 +243,7 @@
         <w:rPr>
           <w:lang w:val="es-MX"/>
         </w:rPr>
-        <w:t xml:space="preserve"> La propuestas de este tipo de metodologías de ciclo de vida de software por </w:t>
-      </w:r>
-      <w:proofErr w:type="spellStart"/>
-      <w:r>
-        <w:rPr>
-          <w:lang w:val="es-MX"/>
-        </w:rPr>
-        <w:t>Fuggetta</w:t>
-      </w:r>
-      <w:proofErr w:type="spellEnd"/>
-      <w:r>
-        <w:rPr>
-          <w:lang w:val="es-MX"/>
-        </w:rPr>
-        <w:t xml:space="preserve"> son</w:t>
+        <w:t xml:space="preserve"> La propuestas de este tipo de metodologías de ciclo de vida de software por Fuggetta son</w:t>
       </w:r>
     </w:p>
     <w:p>
@@ -433,6 +253,7 @@
           <w:ilvl w:val="0"/>
           <w:numId w:val="1"/>
         </w:numPr>
+        <w:jc w:val="both"/>
         <w:rPr>
           <w:lang w:val="es-MX"/>
         </w:rPr>
@@ -451,6 +272,7 @@
           <w:ilvl w:val="0"/>
           <w:numId w:val="1"/>
         </w:numPr>
+        <w:jc w:val="both"/>
         <w:rPr>
           <w:lang w:val="es-MX"/>
         </w:rPr>
@@ -465,6 +287,7 @@
     <w:p>
       <w:pPr>
         <w:pStyle w:val="Textoindependiente"/>
+        <w:jc w:val="both"/>
         <w:rPr>
           <w:lang w:val="es-MX"/>
         </w:rPr>
@@ -497,12 +320,33 @@
         <w:rPr>
           <w:lang w:val="es-MX"/>
         </w:rPr>
-        <w:t xml:space="preserve">, se discutirán 3. </w:t>
-      </w:r>
-    </w:p>
-    <w:p>
-      <w:pPr>
-        <w:pStyle w:val="Textoindependiente"/>
+        <w:t xml:space="preserve">, se discutirán </w:t>
+      </w:r>
+      <w:r>
+        <w:rPr>
+          <w:lang w:val="es-MX"/>
+        </w:rPr>
+        <w:t>2</w:t>
+      </w:r>
+      <w:r>
+        <w:rPr>
+          <w:lang w:val="es-MX"/>
+        </w:rPr>
+        <w:t xml:space="preserve"> las cuales son las que más se adaptan al proyecto actual</w:t>
+      </w:r>
+      <w:bookmarkStart w:id="0" w:name="_GoBack"/>
+      <w:bookmarkEnd w:id="0"/>
+      <w:r>
+        <w:rPr>
+          <w:lang w:val="es-MX"/>
+        </w:rPr>
+        <w:t xml:space="preserve">. </w:t>
+      </w:r>
+    </w:p>
+    <w:p>
+      <w:pPr>
+        <w:pStyle w:val="Textoindependiente"/>
+        <w:jc w:val="both"/>
         <w:rPr>
           <w:lang w:val="es-MX"/>
         </w:rPr>
@@ -535,6 +379,7 @@
     <w:p>
       <w:pPr>
         <w:pStyle w:val="Textoindependiente"/>
+        <w:jc w:val="both"/>
         <w:rPr>
           <w:lang w:val="es-MX"/>
         </w:rPr>
@@ -549,6 +394,7 @@
     <w:p>
       <w:pPr>
         <w:pStyle w:val="Textoindependiente"/>
+        <w:jc w:val="both"/>
         <w:rPr>
           <w:lang w:val="es-MX"/>
         </w:rPr>
@@ -563,7 +409,6 @@
         <w:rPr>
           <w:lang w:val="es-MX"/>
         </w:rPr>
-        <w:tab/>
         <w:t>La espiral consta de 4 fases las cuales se deben de cursar para completar el ciclo y volver a empezar</w:t>
       </w:r>
       <w:sdt>
@@ -574,6 +419,7 @@
           <w:id w:val="-1038893448"/>
           <w:citation/>
         </w:sdtPr>
+        <w:sdtEndPr/>
         <w:sdtContent>
           <w:r>
             <w:rPr>
@@ -626,7 +472,7 @@
       <w:pPr>
         <w:pStyle w:val="Textoindependiente"/>
         <w:keepNext/>
-        <w:jc w:val="center"/>
+        <w:jc w:val="both"/>
         <w:rPr>
           <w:lang w:val="es-MX"/>
         </w:rPr>
@@ -637,7 +483,7 @@
           <w:lang w:val="es-MX"/>
         </w:rPr>
         <w:drawing>
-          <wp:inline distT="0" distB="0" distL="0" distR="0" wp14:anchorId="40104D8E" wp14:editId="04E1ED64">
+          <wp:inline distT="0" distB="0" distL="0" distR="0" wp14:anchorId="5B298BD4" wp14:editId="63E626D8">
             <wp:extent cx="5612130" cy="3011805"/>
             <wp:effectExtent l="0" t="0" r="7620" b="0"/>
             <wp:docPr id="1" name="Imagen 1"/>
@@ -652,7 +498,7 @@
                     <pic:cNvPicPr/>
                   </pic:nvPicPr>
                   <pic:blipFill>
-                    <a:blip r:embed="rId6"/>
+                    <a:blip r:embed="rId8"/>
                     <a:stretch>
                       <a:fillRect/>
                     </a:stretch>
@@ -728,6 +574,7 @@
     <w:p>
       <w:pPr>
         <w:pStyle w:val="Textoindependiente"/>
+        <w:jc w:val="both"/>
         <w:rPr>
           <w:lang w:val="es-MX"/>
         </w:rPr>
@@ -747,6 +594,7 @@
           <w:ilvl w:val="0"/>
           <w:numId w:val="1"/>
         </w:numPr>
+        <w:jc w:val="both"/>
         <w:rPr>
           <w:lang w:val="es-MX"/>
         </w:rPr>
@@ -765,6 +613,7 @@
           <w:ilvl w:val="1"/>
           <w:numId w:val="1"/>
         </w:numPr>
+        <w:jc w:val="both"/>
         <w:rPr>
           <w:lang w:val="es-MX"/>
         </w:rPr>
@@ -779,19 +628,7 @@
         <w:rPr>
           <w:lang w:val="es-MX"/>
         </w:rPr>
-        <w:t xml:space="preserve">, </w:t>
-      </w:r>
-      <w:r>
-        <w:rPr>
-          <w:lang w:val="es-MX"/>
-        </w:rPr>
-        <w:t>en conjunto con el cliente</w:t>
-      </w:r>
-      <w:r>
-        <w:rPr>
-          <w:lang w:val="es-MX"/>
-        </w:rPr>
-        <w:t xml:space="preserve">, </w:t>
+        <w:t xml:space="preserve">, en conjunto con el cliente, </w:t>
       </w:r>
       <w:r>
         <w:rPr>
@@ -807,6 +644,7 @@
           <w:ilvl w:val="1"/>
           <w:numId w:val="1"/>
         </w:numPr>
+        <w:jc w:val="both"/>
         <w:rPr>
           <w:lang w:val="es-MX"/>
         </w:rPr>
@@ -825,6 +663,7 @@
           <w:ilvl w:val="1"/>
           <w:numId w:val="1"/>
         </w:numPr>
+        <w:jc w:val="both"/>
         <w:rPr>
           <w:lang w:val="es-MX"/>
         </w:rPr>
@@ -843,6 +682,7 @@
           <w:ilvl w:val="1"/>
           <w:numId w:val="1"/>
         </w:numPr>
+        <w:jc w:val="both"/>
         <w:rPr>
           <w:lang w:val="es-MX"/>
         </w:rPr>
@@ -873,6 +713,7 @@
           <w:ilvl w:val="0"/>
           <w:numId w:val="1"/>
         </w:numPr>
+        <w:jc w:val="both"/>
         <w:rPr>
           <w:lang w:val="es-MX"/>
         </w:rPr>
@@ -897,6 +738,7 @@
           <w:ilvl w:val="1"/>
           <w:numId w:val="1"/>
         </w:numPr>
+        <w:jc w:val="both"/>
         <w:rPr>
           <w:lang w:val="es-MX"/>
         </w:rPr>
@@ -969,6 +811,7 @@
           <w:ilvl w:val="1"/>
           <w:numId w:val="1"/>
         </w:numPr>
+        <w:jc w:val="both"/>
         <w:rPr>
           <w:lang w:val="es-MX"/>
         </w:rPr>
@@ -987,6 +830,7 @@
           <w:ilvl w:val="0"/>
           <w:numId w:val="1"/>
         </w:numPr>
+        <w:jc w:val="both"/>
         <w:rPr>
           <w:lang w:val="es-MX"/>
         </w:rPr>
@@ -1017,6 +861,7 @@
           <w:ilvl w:val="1"/>
           <w:numId w:val="1"/>
         </w:numPr>
+        <w:jc w:val="both"/>
         <w:rPr>
           <w:lang w:val="es-MX"/>
         </w:rPr>
@@ -1035,6 +880,7 @@
           <w:ilvl w:val="1"/>
           <w:numId w:val="1"/>
         </w:numPr>
+        <w:jc w:val="both"/>
         <w:rPr>
           <w:lang w:val="es-MX"/>
         </w:rPr>
@@ -1053,6 +899,7 @@
           <w:ilvl w:val="0"/>
           <w:numId w:val="1"/>
         </w:numPr>
+        <w:jc w:val="both"/>
         <w:rPr>
           <w:lang w:val="es-MX"/>
         </w:rPr>
@@ -1071,6 +918,7 @@
           <w:ilvl w:val="1"/>
           <w:numId w:val="1"/>
         </w:numPr>
+        <w:jc w:val="both"/>
         <w:rPr>
           <w:lang w:val="es-MX"/>
         </w:rPr>
@@ -1089,6 +937,7 @@
           <w:ilvl w:val="1"/>
           <w:numId w:val="1"/>
         </w:numPr>
+        <w:jc w:val="both"/>
         <w:rPr>
           <w:lang w:val="es-MX"/>
         </w:rPr>
@@ -1107,6 +956,7 @@
           <w:ilvl w:val="1"/>
           <w:numId w:val="1"/>
         </w:numPr>
+        <w:jc w:val="both"/>
         <w:rPr>
           <w:lang w:val="es-MX"/>
         </w:rPr>
@@ -1121,6 +971,7 @@
     <w:p>
       <w:pPr>
         <w:pStyle w:val="Textoindependiente"/>
+        <w:jc w:val="both"/>
         <w:rPr>
           <w:lang w:val="es-MX"/>
         </w:rPr>
@@ -1139,6 +990,7 @@
           <w:ilvl w:val="0"/>
           <w:numId w:val="1"/>
         </w:numPr>
+        <w:jc w:val="both"/>
         <w:rPr>
           <w:lang w:val="es-MX"/>
         </w:rPr>
@@ -1157,6 +1009,7 @@
           <w:ilvl w:val="1"/>
           <w:numId w:val="1"/>
         </w:numPr>
+        <w:jc w:val="both"/>
         <w:rPr>
           <w:lang w:val="es-MX"/>
         </w:rPr>
@@ -1175,6 +1028,7 @@
           <w:ilvl w:val="1"/>
           <w:numId w:val="1"/>
         </w:numPr>
+        <w:jc w:val="both"/>
         <w:rPr>
           <w:lang w:val="es-MX"/>
         </w:rPr>
@@ -1193,6 +1047,7 @@
           <w:ilvl w:val="1"/>
           <w:numId w:val="1"/>
         </w:numPr>
+        <w:jc w:val="both"/>
         <w:rPr>
           <w:lang w:val="es-MX"/>
         </w:rPr>
@@ -1223,6 +1078,7 @@
           <w:ilvl w:val="1"/>
           <w:numId w:val="1"/>
         </w:numPr>
+        <w:jc w:val="both"/>
         <w:rPr>
           <w:lang w:val="es-MX"/>
         </w:rPr>
@@ -1247,6 +1103,7 @@
           <w:ilvl w:val="1"/>
           <w:numId w:val="1"/>
         </w:numPr>
+        <w:jc w:val="both"/>
         <w:rPr>
           <w:lang w:val="es-MX"/>
         </w:rPr>
@@ -1266,6 +1123,7 @@
           <w:ilvl w:val="1"/>
           <w:numId w:val="1"/>
         </w:numPr>
+        <w:jc w:val="both"/>
         <w:rPr>
           <w:lang w:val="es-MX"/>
         </w:rPr>
@@ -1296,6 +1154,7 @@
           <w:ilvl w:val="0"/>
           <w:numId w:val="1"/>
         </w:numPr>
+        <w:jc w:val="both"/>
         <w:rPr>
           <w:lang w:val="es-MX"/>
         </w:rPr>
@@ -1314,6 +1173,7 @@
           <w:ilvl w:val="1"/>
           <w:numId w:val="1"/>
         </w:numPr>
+        <w:jc w:val="both"/>
         <w:rPr>
           <w:lang w:val="es-MX"/>
         </w:rPr>
@@ -1332,6 +1192,7 @@
           <w:ilvl w:val="1"/>
           <w:numId w:val="1"/>
         </w:numPr>
+        <w:jc w:val="both"/>
         <w:rPr>
           <w:lang w:val="es-MX"/>
         </w:rPr>
@@ -1350,6 +1211,7 @@
           <w:ilvl w:val="1"/>
           <w:numId w:val="1"/>
         </w:numPr>
+        <w:jc w:val="both"/>
         <w:rPr>
           <w:lang w:val="es-MX"/>
         </w:rPr>
@@ -1368,6 +1230,7 @@
           <w:ilvl w:val="1"/>
           <w:numId w:val="1"/>
         </w:numPr>
+        <w:jc w:val="both"/>
         <w:rPr>
           <w:lang w:val="es-MX"/>
         </w:rPr>
@@ -1382,12 +1245,2425 @@
     <w:p>
       <w:pPr>
         <w:pStyle w:val="Textoindependiente"/>
-        <w:rPr>
-          <w:lang w:val="es-MX"/>
-        </w:rPr>
-      </w:pPr>
-      <w:bookmarkStart w:id="0" w:name="_GoBack"/>
-      <w:bookmarkEnd w:id="0"/>
+        <w:jc w:val="both"/>
+        <w:rPr>
+          <w:lang w:val="es-MX"/>
+        </w:rPr>
+      </w:pPr>
+      <w:r>
+        <w:rPr>
+          <w:lang w:val="es-MX"/>
+        </w:rPr>
+        <w:t>Metodologías ágiles</w:t>
+      </w:r>
+    </w:p>
+    <w:p>
+      <w:pPr>
+        <w:pStyle w:val="Textoindependiente"/>
+        <w:jc w:val="both"/>
+        <w:rPr>
+          <w:lang w:val="es-MX"/>
+        </w:rPr>
+      </w:pPr>
+      <w:r>
+        <w:rPr>
+          <w:lang w:val="es-MX"/>
+        </w:rPr>
+        <w:t>Las metodologías ágiles surgieron cómo una alternativa a las metodologías convencionales tales como el modelo en cascada, el cual todo el sistema tenía que estar desarrollado por completo hasta que se pudieran hacer pruebas</w:t>
+      </w:r>
+      <w:sdt>
+        <w:sdtPr>
+          <w:rPr>
+            <w:lang w:val="es-MX"/>
+          </w:rPr>
+          <w:id w:val="342355586"/>
+          <w:citation/>
+        </w:sdtPr>
+        <w:sdtContent>
+          <w:r>
+            <w:rPr>
+              <w:lang w:val="es-MX"/>
+            </w:rPr>
+            <w:fldChar w:fldCharType="begin"/>
+          </w:r>
+          <w:r>
+            <w:rPr>
+              <w:lang w:val="es-MX"/>
+            </w:rPr>
+            <w:instrText xml:space="preserve"> CITATION Tom18 \l 2058 </w:instrText>
+          </w:r>
+          <w:r>
+            <w:rPr>
+              <w:lang w:val="es-MX"/>
+            </w:rPr>
+            <w:fldChar w:fldCharType="separate"/>
+          </w:r>
+          <w:r>
+            <w:rPr>
+              <w:noProof/>
+              <w:lang w:val="es-MX"/>
+            </w:rPr>
+            <w:t xml:space="preserve"> </w:t>
+          </w:r>
+          <w:r>
+            <w:rPr>
+              <w:noProof/>
+              <w:lang w:val="es-MX"/>
+            </w:rPr>
+            <w:t>[4]</w:t>
+          </w:r>
+          <w:r>
+            <w:rPr>
+              <w:lang w:val="es-MX"/>
+            </w:rPr>
+            <w:fldChar w:fldCharType="end"/>
+          </w:r>
+        </w:sdtContent>
+      </w:sdt>
+      <w:r>
+        <w:rPr>
+          <w:lang w:val="es-MX"/>
+        </w:rPr>
+        <w:t>. Surgen en el 2001 a partir del manifiesto para ágil para desarrollo de software</w:t>
+      </w:r>
+      <w:sdt>
+        <w:sdtPr>
+          <w:rPr>
+            <w:lang w:val="es-MX"/>
+          </w:rPr>
+          <w:id w:val="695813933"/>
+          <w:citation/>
+        </w:sdtPr>
+        <w:sdtContent>
+          <w:r>
+            <w:rPr>
+              <w:lang w:val="es-MX"/>
+            </w:rPr>
+            <w:fldChar w:fldCharType="begin"/>
+          </w:r>
+          <w:r>
+            <w:rPr>
+              <w:lang w:val="es-MX"/>
+            </w:rPr>
+            <w:instrText xml:space="preserve"> CITATION Ken01 \l 2058 </w:instrText>
+          </w:r>
+          <w:r>
+            <w:rPr>
+              <w:lang w:val="es-MX"/>
+            </w:rPr>
+            <w:fldChar w:fldCharType="separate"/>
+          </w:r>
+          <w:r>
+            <w:rPr>
+              <w:noProof/>
+              <w:lang w:val="es-MX"/>
+            </w:rPr>
+            <w:t xml:space="preserve"> </w:t>
+          </w:r>
+          <w:r>
+            <w:rPr>
+              <w:noProof/>
+              <w:lang w:val="es-MX"/>
+            </w:rPr>
+            <w:t>[5]</w:t>
+          </w:r>
+          <w:r>
+            <w:rPr>
+              <w:lang w:val="es-MX"/>
+            </w:rPr>
+            <w:fldChar w:fldCharType="end"/>
+          </w:r>
+        </w:sdtContent>
+      </w:sdt>
+      <w:r>
+        <w:rPr>
+          <w:lang w:val="es-MX"/>
+        </w:rPr>
+        <w:t xml:space="preserve"> </w:t>
+      </w:r>
+      <w:r>
+        <w:rPr>
+          <w:lang w:val="es-MX"/>
+        </w:rPr>
+        <w:t>el cual</w:t>
+      </w:r>
+      <w:r>
+        <w:rPr>
+          <w:lang w:val="es-MX"/>
+        </w:rPr>
+        <w:t xml:space="preserve"> busca </w:t>
+      </w:r>
+    </w:p>
+    <w:p>
+      <w:pPr>
+        <w:pStyle w:val="Textoindependiente"/>
+        <w:numPr>
+          <w:ilvl w:val="0"/>
+          <w:numId w:val="1"/>
+        </w:numPr>
+        <w:jc w:val="both"/>
+        <w:rPr>
+          <w:lang w:val="es-MX"/>
+        </w:rPr>
+      </w:pPr>
+      <w:r>
+        <w:rPr>
+          <w:lang w:val="es-MX"/>
+        </w:rPr>
+        <w:t>mejorar la satisfacción del cliente</w:t>
+      </w:r>
+      <w:r>
+        <w:rPr>
+          <w:lang w:val="es-MX"/>
+        </w:rPr>
+        <w:t>.</w:t>
+      </w:r>
+    </w:p>
+    <w:p>
+      <w:pPr>
+        <w:pStyle w:val="Textoindependiente"/>
+        <w:numPr>
+          <w:ilvl w:val="0"/>
+          <w:numId w:val="1"/>
+        </w:numPr>
+        <w:jc w:val="both"/>
+        <w:rPr>
+          <w:lang w:val="es-MX"/>
+        </w:rPr>
+      </w:pPr>
+      <w:r>
+        <w:rPr>
+          <w:lang w:val="es-MX"/>
+        </w:rPr>
+        <w:t>Adaptar el proyecto a las condiciones de trabajo</w:t>
+      </w:r>
+      <w:r>
+        <w:rPr>
+          <w:lang w:val="es-MX"/>
+        </w:rPr>
+        <w:t>.</w:t>
+      </w:r>
+    </w:p>
+    <w:p>
+      <w:pPr>
+        <w:pStyle w:val="Textoindependiente"/>
+        <w:numPr>
+          <w:ilvl w:val="0"/>
+          <w:numId w:val="1"/>
+        </w:numPr>
+        <w:jc w:val="both"/>
+        <w:rPr>
+          <w:lang w:val="es-MX"/>
+        </w:rPr>
+      </w:pPr>
+      <w:r>
+        <w:rPr>
+          <w:lang w:val="es-MX"/>
+        </w:rPr>
+        <w:t xml:space="preserve">Proporcionar flexibilidad y rapidez al </w:t>
+      </w:r>
+      <w:r>
+        <w:rPr>
+          <w:lang w:val="es-MX"/>
+        </w:rPr>
+        <w:t>desarrollo del proyecto.</w:t>
+      </w:r>
+    </w:p>
+    <w:p>
+      <w:pPr>
+        <w:pStyle w:val="Textoindependiente"/>
+        <w:numPr>
+          <w:ilvl w:val="0"/>
+          <w:numId w:val="1"/>
+        </w:numPr>
+        <w:jc w:val="both"/>
+        <w:rPr>
+          <w:lang w:val="es-MX"/>
+        </w:rPr>
+      </w:pPr>
+      <w:r>
+        <w:rPr>
+          <w:lang w:val="es-MX"/>
+        </w:rPr>
+        <w:t>Involucrar a los miembros del proyecto a participar en negociación de tareas para mantenerlos motivados.</w:t>
+      </w:r>
+    </w:p>
+    <w:p>
+      <w:pPr>
+        <w:pStyle w:val="Textoindependiente"/>
+        <w:numPr>
+          <w:ilvl w:val="0"/>
+          <w:numId w:val="1"/>
+        </w:numPr>
+        <w:jc w:val="both"/>
+        <w:rPr>
+          <w:lang w:val="es-MX"/>
+        </w:rPr>
+      </w:pPr>
+      <w:r>
+        <w:rPr>
+          <w:lang w:val="es-MX"/>
+        </w:rPr>
+        <w:t>Puesto a que estas metodologías se basan en entregas parciales del proyecto, se disminuyen, o eliminan, innecesarias características del proyecto.</w:t>
+      </w:r>
+    </w:p>
+    <w:p>
+      <w:pPr>
+        <w:pStyle w:val="Textoindependiente"/>
+        <w:jc w:val="both"/>
+        <w:rPr>
+          <w:lang w:val="es-MX"/>
+        </w:rPr>
+      </w:pPr>
+      <w:r>
+        <w:rPr>
+          <w:lang w:val="es-MX"/>
+        </w:rPr>
+        <w:t xml:space="preserve">Si bien existen varias metodologías como </w:t>
+      </w:r>
+      <w:r>
+        <w:rPr>
+          <w:i/>
+          <w:iCs/>
+          <w:lang w:val="es-MX"/>
+        </w:rPr>
+        <w:t xml:space="preserve">Kanban, </w:t>
+      </w:r>
+      <w:r>
+        <w:rPr>
+          <w:i/>
+          <w:iCs/>
+          <w:lang w:val="es-MX"/>
+        </w:rPr>
+        <w:t>Agile Inception</w:t>
+      </w:r>
+      <w:r>
+        <w:rPr>
+          <w:i/>
+          <w:iCs/>
+          <w:lang w:val="es-MX"/>
+        </w:rPr>
+        <w:t>, Design Sprint</w:t>
+      </w:r>
+      <w:r>
+        <w:rPr>
+          <w:lang w:val="es-MX"/>
+        </w:rPr>
+        <w:t xml:space="preserve">, </w:t>
+      </w:r>
+      <w:r>
+        <w:rPr>
+          <w:i/>
+          <w:iCs/>
+          <w:lang w:val="es-MX"/>
+        </w:rPr>
+        <w:t>SCRUM</w:t>
+      </w:r>
+      <w:r>
+        <w:rPr>
+          <w:lang w:val="es-MX"/>
+        </w:rPr>
+        <w:t xml:space="preserve"> y </w:t>
+      </w:r>
+      <w:r>
+        <w:rPr>
+          <w:i/>
+          <w:iCs/>
+          <w:lang w:val="es-MX"/>
+        </w:rPr>
+        <w:t>Extreme programming</w:t>
+      </w:r>
+      <w:r>
+        <w:rPr>
+          <w:lang w:val="es-MX"/>
+        </w:rPr>
+        <w:t>, solo se analizar</w:t>
+      </w:r>
+      <w:r>
+        <w:rPr>
+          <w:lang w:val="es-MX"/>
+        </w:rPr>
+        <w:t>á</w:t>
+      </w:r>
+      <w:r>
+        <w:rPr>
+          <w:lang w:val="es-MX"/>
+        </w:rPr>
+        <w:t xml:space="preserve">n estas últimas 2 ya que son las recomendadas por el </w:t>
+      </w:r>
+      <w:r>
+        <w:rPr>
+          <w:i/>
+          <w:iCs/>
+          <w:lang w:val="es-MX"/>
+        </w:rPr>
+        <w:t>paper</w:t>
+      </w:r>
+      <w:r>
+        <w:rPr>
+          <w:lang w:val="es-MX"/>
+        </w:rPr>
+        <w:t xml:space="preserve"> de Furgetta </w:t>
+      </w:r>
+      <w:sdt>
+        <w:sdtPr>
+          <w:rPr>
+            <w:lang w:val="es-MX"/>
+          </w:rPr>
+          <w:id w:val="334346468"/>
+          <w:citation/>
+        </w:sdtPr>
+        <w:sdtContent>
+          <w:r>
+            <w:rPr>
+              <w:lang w:val="es-MX"/>
+            </w:rPr>
+            <w:fldChar w:fldCharType="begin"/>
+          </w:r>
+          <w:r>
+            <w:rPr>
+              <w:lang w:val="es-MX"/>
+            </w:rPr>
+            <w:instrText xml:space="preserve"> CITATION Fug03 \l 2058 </w:instrText>
+          </w:r>
+          <w:r>
+            <w:rPr>
+              <w:lang w:val="es-MX"/>
+            </w:rPr>
+            <w:fldChar w:fldCharType="separate"/>
+          </w:r>
+          <w:r>
+            <w:rPr>
+              <w:noProof/>
+              <w:lang w:val="es-MX"/>
+            </w:rPr>
+            <w:t>[2]</w:t>
+          </w:r>
+          <w:r>
+            <w:rPr>
+              <w:lang w:val="es-MX"/>
+            </w:rPr>
+            <w:fldChar w:fldCharType="end"/>
+          </w:r>
+        </w:sdtContent>
+      </w:sdt>
+      <w:r>
+        <w:rPr>
+          <w:lang w:val="es-MX"/>
+        </w:rPr>
+        <w:t xml:space="preserve"> para el desarrollo de software </w:t>
+      </w:r>
+      <w:r>
+        <w:rPr>
+          <w:i/>
+          <w:iCs/>
+          <w:lang w:val="es-MX"/>
+        </w:rPr>
+        <w:t>open</w:t>
+      </w:r>
+      <w:r>
+        <w:rPr>
+          <w:lang w:val="es-MX"/>
+        </w:rPr>
+        <w:t xml:space="preserve"> </w:t>
+      </w:r>
+      <w:r>
+        <w:rPr>
+          <w:i/>
+          <w:iCs/>
+          <w:lang w:val="es-MX"/>
+        </w:rPr>
+        <w:t>source</w:t>
+      </w:r>
+      <w:r>
+        <w:rPr>
+          <w:lang w:val="es-MX"/>
+        </w:rPr>
+        <w:t>.</w:t>
+      </w:r>
+    </w:p>
+    <w:p>
+      <w:pPr>
+        <w:pStyle w:val="Textoindependiente"/>
+        <w:jc w:val="both"/>
+        <w:rPr>
+          <w:lang w:val="es-MX"/>
+        </w:rPr>
+      </w:pPr>
+      <w:r>
+        <w:rPr>
+          <w:i/>
+          <w:iCs/>
+          <w:lang w:val="es-MX"/>
+        </w:rPr>
+        <w:t>Extreme Programming (XP)</w:t>
+      </w:r>
+    </w:p>
+    <w:p>
+      <w:pPr>
+        <w:pStyle w:val="Textoindependiente"/>
+        <w:jc w:val="both"/>
+        <w:rPr>
+          <w:lang w:val="es-MX"/>
+        </w:rPr>
+      </w:pPr>
+      <w:r>
+        <w:rPr>
+          <w:lang w:val="es-MX"/>
+        </w:rPr>
+        <w:t xml:space="preserve">Metodología surgida en 1996 por parte de Ward Cunningham y Kent Beck la cual consiste en un conjunto de prácticas para atender problemas de entrega de software de calidad velozmente cuyas necesidades de negocio suelen cambiar </w:t>
+      </w:r>
+      <w:r>
+        <w:rPr>
+          <w:lang w:val="es-MX"/>
+        </w:rPr>
+        <w:t>proporcionando</w:t>
+      </w:r>
+      <w:r>
+        <w:rPr>
+          <w:lang w:val="es-MX"/>
+        </w:rPr>
+        <w:t xml:space="preserve"> flexibilidad, eficacia y control. La palabra </w:t>
+      </w:r>
+      <w:r>
+        <w:rPr>
+          <w:i/>
+          <w:iCs/>
+          <w:lang w:val="es-MX"/>
+        </w:rPr>
+        <w:t>extreme</w:t>
+      </w:r>
+      <w:r>
+        <w:rPr>
+          <w:lang w:val="es-MX"/>
+        </w:rPr>
+        <w:t xml:space="preserve"> surge de seguir las buenas prácticas de ingeniería de software al extremo</w:t>
+      </w:r>
+      <w:sdt>
+        <w:sdtPr>
+          <w:rPr>
+            <w:lang w:val="es-MX"/>
+          </w:rPr>
+          <w:id w:val="-220992752"/>
+          <w:citation/>
+        </w:sdtPr>
+        <w:sdtContent>
+          <w:r>
+            <w:rPr>
+              <w:lang w:val="es-MX"/>
+            </w:rPr>
+            <w:fldChar w:fldCharType="begin"/>
+          </w:r>
+          <w:r>
+            <w:rPr>
+              <w:lang w:val="es-MX"/>
+            </w:rPr>
+            <w:instrText xml:space="preserve"> CITATION Laí15 \l 2058 </w:instrText>
+          </w:r>
+          <w:r>
+            <w:rPr>
+              <w:lang w:val="es-MX"/>
+            </w:rPr>
+            <w:fldChar w:fldCharType="separate"/>
+          </w:r>
+          <w:r>
+            <w:rPr>
+              <w:noProof/>
+              <w:lang w:val="es-MX"/>
+            </w:rPr>
+            <w:t xml:space="preserve"> </w:t>
+          </w:r>
+          <w:r>
+            <w:rPr>
+              <w:noProof/>
+              <w:lang w:val="es-MX"/>
+            </w:rPr>
+            <w:t>[6]</w:t>
+          </w:r>
+          <w:r>
+            <w:rPr>
+              <w:lang w:val="es-MX"/>
+            </w:rPr>
+            <w:fldChar w:fldCharType="end"/>
+          </w:r>
+        </w:sdtContent>
+      </w:sdt>
+      <w:r>
+        <w:rPr>
+          <w:lang w:val="es-MX"/>
+        </w:rPr>
+        <w:t>.</w:t>
+      </w:r>
+    </w:p>
+    <w:p>
+      <w:pPr>
+        <w:pStyle w:val="Textoindependiente"/>
+        <w:jc w:val="both"/>
+        <w:rPr>
+          <w:lang w:val="es-MX"/>
+        </w:rPr>
+      </w:pPr>
+      <w:r>
+        <w:rPr>
+          <w:i/>
+          <w:iCs/>
+          <w:lang w:val="es-MX"/>
+        </w:rPr>
+        <w:t>XP</w:t>
+      </w:r>
+      <w:r>
+        <w:rPr>
+          <w:lang w:val="es-MX"/>
+        </w:rPr>
+        <w:t xml:space="preserve"> está pensado para proyectos pequeños el cual involucran de 2 a 12 personas. Está hecho para ser implementados en los siguientes tipos de proyectos</w:t>
+      </w:r>
+    </w:p>
+    <w:p>
+      <w:pPr>
+        <w:pStyle w:val="Textoindependiente"/>
+        <w:numPr>
+          <w:ilvl w:val="0"/>
+          <w:numId w:val="1"/>
+        </w:numPr>
+        <w:jc w:val="both"/>
+        <w:rPr>
+          <w:lang w:val="es-MX"/>
+        </w:rPr>
+      </w:pPr>
+      <w:r>
+        <w:rPr>
+          <w:lang w:val="es-MX"/>
+        </w:rPr>
+        <w:t>Requisitos vagos y/o que cambian con frecuencia</w:t>
+      </w:r>
+    </w:p>
+    <w:p>
+      <w:pPr>
+        <w:pStyle w:val="Textoindependiente"/>
+        <w:numPr>
+          <w:ilvl w:val="0"/>
+          <w:numId w:val="1"/>
+        </w:numPr>
+        <w:jc w:val="both"/>
+        <w:rPr>
+          <w:lang w:val="es-MX"/>
+        </w:rPr>
+      </w:pPr>
+      <w:r>
+        <w:rPr>
+          <w:lang w:val="es-MX"/>
+        </w:rPr>
+        <w:t>Sistemas con paradigma orientado a objetos.</w:t>
+      </w:r>
+    </w:p>
+    <w:p>
+      <w:pPr>
+        <w:pStyle w:val="Textoindependiente"/>
+        <w:numPr>
+          <w:ilvl w:val="0"/>
+          <w:numId w:val="1"/>
+        </w:numPr>
+        <w:jc w:val="both"/>
+        <w:rPr>
+          <w:lang w:val="es-MX"/>
+        </w:rPr>
+      </w:pPr>
+      <w:r>
+        <w:rPr>
+          <w:lang w:val="es-MX"/>
+        </w:rPr>
+        <w:t>Equipos con pocas personas</w:t>
+      </w:r>
+    </w:p>
+    <w:p>
+      <w:pPr>
+        <w:pStyle w:val="Textoindependiente"/>
+        <w:numPr>
+          <w:ilvl w:val="0"/>
+          <w:numId w:val="1"/>
+        </w:numPr>
+        <w:jc w:val="both"/>
+        <w:rPr>
+          <w:lang w:val="es-MX"/>
+        </w:rPr>
+      </w:pPr>
+      <w:r>
+        <w:rPr>
+          <w:lang w:val="es-MX"/>
+        </w:rPr>
+        <w:t>Desarrollo del sistema de forma incremental.</w:t>
+      </w:r>
+    </w:p>
+    <w:p>
+      <w:pPr>
+        <w:pStyle w:val="Textoindependiente"/>
+        <w:jc w:val="both"/>
+        <w:rPr>
+          <w:lang w:val="es-MX"/>
+        </w:rPr>
+      </w:pPr>
+      <w:r>
+        <w:rPr>
+          <w:lang w:val="es-MX"/>
+        </w:rPr>
+        <w:lastRenderedPageBreak/>
+        <w:t>Cabe decir que esta metodología está orientada a base de principios y prácticas los cuales son</w:t>
+      </w:r>
+    </w:p>
+    <w:p>
+      <w:pPr>
+        <w:pStyle w:val="Textoindependiente"/>
+        <w:numPr>
+          <w:ilvl w:val="0"/>
+          <w:numId w:val="1"/>
+        </w:numPr>
+        <w:jc w:val="both"/>
+        <w:rPr>
+          <w:lang w:val="es-MX"/>
+        </w:rPr>
+      </w:pPr>
+      <w:r>
+        <w:rPr>
+          <w:lang w:val="es-MX"/>
+        </w:rPr>
+        <w:t>Comunicación entre miembros del equipo</w:t>
+      </w:r>
+    </w:p>
+    <w:p>
+      <w:pPr>
+        <w:pStyle w:val="Textoindependiente"/>
+        <w:numPr>
+          <w:ilvl w:val="0"/>
+          <w:numId w:val="1"/>
+        </w:numPr>
+        <w:jc w:val="both"/>
+        <w:rPr>
+          <w:lang w:val="es-MX"/>
+        </w:rPr>
+      </w:pPr>
+      <w:r>
+        <w:rPr>
+          <w:i/>
+          <w:iCs/>
+          <w:lang w:val="es-MX"/>
+        </w:rPr>
+        <w:t>Feedback</w:t>
+      </w:r>
+      <w:r>
+        <w:rPr>
+          <w:lang w:val="es-MX"/>
+        </w:rPr>
+        <w:t xml:space="preserve"> por parte del cliente a los miembros.</w:t>
+      </w:r>
+    </w:p>
+    <w:p>
+      <w:pPr>
+        <w:pStyle w:val="Textoindependiente"/>
+        <w:numPr>
+          <w:ilvl w:val="0"/>
+          <w:numId w:val="1"/>
+        </w:numPr>
+        <w:jc w:val="both"/>
+        <w:rPr>
+          <w:lang w:val="es-MX"/>
+        </w:rPr>
+      </w:pPr>
+      <w:r>
+        <w:rPr>
+          <w:lang w:val="es-MX"/>
+        </w:rPr>
+        <w:t>Simplicidad</w:t>
+      </w:r>
+    </w:p>
+    <w:p>
+      <w:pPr>
+        <w:pStyle w:val="Textoindependiente"/>
+        <w:numPr>
+          <w:ilvl w:val="0"/>
+          <w:numId w:val="1"/>
+        </w:numPr>
+        <w:jc w:val="both"/>
+        <w:rPr>
+          <w:lang w:val="es-MX"/>
+        </w:rPr>
+      </w:pPr>
+      <w:r>
+        <w:rPr>
+          <w:lang w:val="es-MX"/>
+        </w:rPr>
+        <w:t>Coraje</w:t>
+      </w:r>
+    </w:p>
+    <w:p>
+      <w:pPr>
+        <w:pStyle w:val="Textoindependiente"/>
+        <w:numPr>
+          <w:ilvl w:val="0"/>
+          <w:numId w:val="1"/>
+        </w:numPr>
+        <w:jc w:val="both"/>
+        <w:rPr>
+          <w:lang w:val="es-MX"/>
+        </w:rPr>
+      </w:pPr>
+      <w:r>
+        <w:rPr>
+          <w:lang w:val="es-MX"/>
+        </w:rPr>
+        <w:t>Respeto</w:t>
+      </w:r>
+    </w:p>
+    <w:p>
+      <w:pPr>
+        <w:pStyle w:val="Textoindependiente"/>
+        <w:jc w:val="both"/>
+        <w:rPr>
+          <w:lang w:val="es-MX"/>
+        </w:rPr>
+      </w:pPr>
+      <w:r>
+        <w:rPr>
+          <w:lang w:val="es-MX"/>
+        </w:rPr>
+        <w:t>Los roles presentes en esta metodología son</w:t>
+      </w:r>
+    </w:p>
+    <w:p>
+      <w:pPr>
+        <w:pStyle w:val="Textoindependiente"/>
+        <w:numPr>
+          <w:ilvl w:val="0"/>
+          <w:numId w:val="1"/>
+        </w:numPr>
+        <w:jc w:val="both"/>
+        <w:rPr>
+          <w:lang w:val="es-MX"/>
+        </w:rPr>
+      </w:pPr>
+      <w:r>
+        <w:rPr>
+          <w:lang w:val="es-MX"/>
+        </w:rPr>
+        <w:t>Clientes</w:t>
+      </w:r>
+    </w:p>
+    <w:p>
+      <w:pPr>
+        <w:pStyle w:val="Textoindependiente"/>
+        <w:numPr>
+          <w:ilvl w:val="1"/>
+          <w:numId w:val="1"/>
+        </w:numPr>
+        <w:jc w:val="both"/>
+        <w:rPr>
+          <w:lang w:val="es-MX"/>
+        </w:rPr>
+      </w:pPr>
+      <w:r>
+        <w:rPr>
+          <w:lang w:val="es-MX"/>
+        </w:rPr>
+        <w:t xml:space="preserve">Fijan </w:t>
+      </w:r>
+      <w:r>
+        <w:rPr>
+          <w:lang w:val="es-MX"/>
+        </w:rPr>
+        <w:t>prioridades</w:t>
+      </w:r>
+      <w:r>
+        <w:rPr>
+          <w:lang w:val="es-MX"/>
+        </w:rPr>
+        <w:t xml:space="preserve"> y marcan necesidades del proyecto</w:t>
+      </w:r>
+    </w:p>
+    <w:p>
+      <w:pPr>
+        <w:pStyle w:val="Textoindependiente"/>
+        <w:numPr>
+          <w:ilvl w:val="1"/>
+          <w:numId w:val="1"/>
+        </w:numPr>
+        <w:jc w:val="both"/>
+        <w:rPr>
+          <w:lang w:val="es-MX"/>
+        </w:rPr>
+      </w:pPr>
+      <w:r>
+        <w:rPr>
+          <w:lang w:val="es-MX"/>
+        </w:rPr>
+        <w:t>Regularmente son los usuarios finales del sistema.</w:t>
+      </w:r>
+    </w:p>
+    <w:p>
+      <w:pPr>
+        <w:pStyle w:val="Textoindependiente"/>
+        <w:numPr>
+          <w:ilvl w:val="0"/>
+          <w:numId w:val="1"/>
+        </w:numPr>
+        <w:jc w:val="both"/>
+        <w:rPr>
+          <w:lang w:val="es-MX"/>
+        </w:rPr>
+      </w:pPr>
+      <w:r>
+        <w:rPr>
+          <w:lang w:val="es-MX"/>
+        </w:rPr>
+        <w:t>Programadores</w:t>
+      </w:r>
+    </w:p>
+    <w:p>
+      <w:pPr>
+        <w:pStyle w:val="Textoindependiente"/>
+        <w:numPr>
+          <w:ilvl w:val="1"/>
+          <w:numId w:val="1"/>
+        </w:numPr>
+        <w:jc w:val="both"/>
+        <w:rPr>
+          <w:lang w:val="es-MX"/>
+        </w:rPr>
+      </w:pPr>
+      <w:r>
+        <w:rPr>
+          <w:lang w:val="es-MX"/>
+        </w:rPr>
+        <w:t xml:space="preserve">Son quienes llevan a cabo el </w:t>
+      </w:r>
+      <w:r>
+        <w:rPr>
+          <w:i/>
+          <w:iCs/>
+          <w:lang w:val="es-MX"/>
+        </w:rPr>
+        <w:t>XP</w:t>
+      </w:r>
+    </w:p>
+    <w:p>
+      <w:pPr>
+        <w:pStyle w:val="Textoindependiente"/>
+        <w:numPr>
+          <w:ilvl w:val="1"/>
+          <w:numId w:val="1"/>
+        </w:numPr>
+        <w:jc w:val="both"/>
+        <w:rPr>
+          <w:lang w:val="es-MX"/>
+        </w:rPr>
+      </w:pPr>
+      <w:r>
+        <w:rPr>
+          <w:lang w:val="es-MX"/>
+        </w:rPr>
+        <w:t>Llevan a cabo pruebas unitarias</w:t>
+      </w:r>
+    </w:p>
+    <w:p>
+      <w:pPr>
+        <w:pStyle w:val="Textoindependiente"/>
+        <w:numPr>
+          <w:ilvl w:val="0"/>
+          <w:numId w:val="1"/>
+        </w:numPr>
+        <w:jc w:val="both"/>
+        <w:rPr>
+          <w:lang w:val="es-MX"/>
+        </w:rPr>
+      </w:pPr>
+      <w:r>
+        <w:rPr>
+          <w:i/>
+          <w:iCs/>
+          <w:lang w:val="es-MX"/>
+        </w:rPr>
+        <w:t>Testers</w:t>
+      </w:r>
+    </w:p>
+    <w:p>
+      <w:pPr>
+        <w:pStyle w:val="Textoindependiente"/>
+        <w:numPr>
+          <w:ilvl w:val="1"/>
+          <w:numId w:val="1"/>
+        </w:numPr>
+        <w:jc w:val="both"/>
+        <w:rPr>
+          <w:lang w:val="es-MX"/>
+        </w:rPr>
+      </w:pPr>
+      <w:r>
+        <w:rPr>
+          <w:lang w:val="es-MX"/>
+        </w:rPr>
+        <w:t>Llevan a cabo pruebas funcionales</w:t>
+      </w:r>
+    </w:p>
+    <w:p>
+      <w:pPr>
+        <w:pStyle w:val="Textoindependiente"/>
+        <w:numPr>
+          <w:ilvl w:val="1"/>
+          <w:numId w:val="1"/>
+        </w:numPr>
+        <w:jc w:val="both"/>
+        <w:rPr>
+          <w:lang w:val="es-MX"/>
+        </w:rPr>
+      </w:pPr>
+      <w:r>
+        <w:rPr>
+          <w:lang w:val="es-MX"/>
+        </w:rPr>
+        <w:t>Registran resultados</w:t>
+      </w:r>
+    </w:p>
+    <w:p>
+      <w:pPr>
+        <w:pStyle w:val="Textoindependiente"/>
+        <w:numPr>
+          <w:ilvl w:val="1"/>
+          <w:numId w:val="1"/>
+        </w:numPr>
+        <w:jc w:val="both"/>
+        <w:rPr>
+          <w:lang w:val="es-MX"/>
+        </w:rPr>
+      </w:pPr>
+      <w:r>
+        <w:rPr>
+          <w:lang w:val="es-MX"/>
+        </w:rPr>
+        <w:t>Comunican resultados</w:t>
+      </w:r>
+    </w:p>
+    <w:p>
+      <w:pPr>
+        <w:pStyle w:val="Textoindependiente"/>
+        <w:numPr>
+          <w:ilvl w:val="1"/>
+          <w:numId w:val="1"/>
+        </w:numPr>
+        <w:jc w:val="both"/>
+        <w:rPr>
+          <w:lang w:val="es-MX"/>
+        </w:rPr>
+      </w:pPr>
+      <w:r>
+        <w:rPr>
+          <w:lang w:val="es-MX"/>
+        </w:rPr>
+        <w:t>Responsables de herramientas de pruebas.</w:t>
+      </w:r>
+    </w:p>
+    <w:p>
+      <w:pPr>
+        <w:pStyle w:val="Textoindependiente"/>
+        <w:numPr>
+          <w:ilvl w:val="0"/>
+          <w:numId w:val="1"/>
+        </w:numPr>
+        <w:jc w:val="both"/>
+        <w:rPr>
+          <w:lang w:val="es-MX"/>
+        </w:rPr>
+      </w:pPr>
+      <w:r>
+        <w:rPr>
+          <w:i/>
+          <w:iCs/>
+          <w:lang w:val="es-MX"/>
+        </w:rPr>
+        <w:t>Coach</w:t>
+      </w:r>
+    </w:p>
+    <w:p>
+      <w:pPr>
+        <w:pStyle w:val="Textoindependiente"/>
+        <w:numPr>
+          <w:ilvl w:val="1"/>
+          <w:numId w:val="1"/>
+        </w:numPr>
+        <w:jc w:val="both"/>
+        <w:rPr>
+          <w:lang w:val="es-MX"/>
+        </w:rPr>
+      </w:pPr>
+      <w:r>
+        <w:rPr>
+          <w:lang w:val="es-MX"/>
+        </w:rPr>
+        <w:t>Ayudan a los demás integrantes del equipo</w:t>
+      </w:r>
+    </w:p>
+    <w:p>
+      <w:pPr>
+        <w:pStyle w:val="Textoindependiente"/>
+        <w:numPr>
+          <w:ilvl w:val="1"/>
+          <w:numId w:val="1"/>
+        </w:numPr>
+        <w:jc w:val="both"/>
+        <w:rPr>
+          <w:lang w:val="es-MX"/>
+        </w:rPr>
+      </w:pPr>
+      <w:r>
+        <w:rPr>
+          <w:lang w:val="es-MX"/>
+        </w:rPr>
+        <w:t>Establecen la ruta del proyecto</w:t>
+      </w:r>
+    </w:p>
+    <w:p>
+      <w:pPr>
+        <w:pStyle w:val="Textoindependiente"/>
+        <w:numPr>
+          <w:ilvl w:val="0"/>
+          <w:numId w:val="1"/>
+        </w:numPr>
+        <w:jc w:val="both"/>
+        <w:rPr>
+          <w:lang w:val="es-MX"/>
+        </w:rPr>
+      </w:pPr>
+      <w:r>
+        <w:rPr>
+          <w:lang w:val="es-MX"/>
+        </w:rPr>
+        <w:t>Manager</w:t>
+      </w:r>
+    </w:p>
+    <w:p>
+      <w:pPr>
+        <w:pStyle w:val="Textoindependiente"/>
+        <w:numPr>
+          <w:ilvl w:val="1"/>
+          <w:numId w:val="1"/>
+        </w:numPr>
+        <w:jc w:val="both"/>
+        <w:rPr>
+          <w:lang w:val="es-MX"/>
+        </w:rPr>
+      </w:pPr>
+      <w:r>
+        <w:rPr>
+          <w:lang w:val="es-MX"/>
+        </w:rPr>
+        <w:t>Ofrece recursos</w:t>
+      </w:r>
+    </w:p>
+    <w:p>
+      <w:pPr>
+        <w:pStyle w:val="Textoindependiente"/>
+        <w:numPr>
+          <w:ilvl w:val="1"/>
+          <w:numId w:val="1"/>
+        </w:numPr>
+        <w:jc w:val="both"/>
+        <w:rPr>
+          <w:lang w:val="es-MX"/>
+        </w:rPr>
+      </w:pPr>
+      <w:r>
+        <w:rPr>
+          <w:lang w:val="es-MX"/>
+        </w:rPr>
+        <w:t>Lleva a cabo comunicación con miembros externos del equipo.</w:t>
+      </w:r>
+    </w:p>
+    <w:p>
+      <w:pPr>
+        <w:pStyle w:val="Textoindependiente"/>
+        <w:numPr>
+          <w:ilvl w:val="1"/>
+          <w:numId w:val="1"/>
+        </w:numPr>
+        <w:jc w:val="both"/>
+        <w:rPr>
+          <w:lang w:val="es-MX"/>
+        </w:rPr>
+      </w:pPr>
+      <w:r>
+        <w:rPr>
+          <w:lang w:val="es-MX"/>
+        </w:rPr>
+        <w:t>Coordina el equipo.</w:t>
+      </w:r>
+    </w:p>
+    <w:p>
+      <w:pPr>
+        <w:pStyle w:val="Textoindependiente"/>
+        <w:jc w:val="both"/>
+        <w:rPr>
+          <w:lang w:val="es-MX"/>
+        </w:rPr>
+      </w:pPr>
+      <w:r>
+        <w:rPr>
+          <w:lang w:val="es-MX"/>
+        </w:rPr>
+        <w:t xml:space="preserve">Las prácticas que se llevan a cabo en </w:t>
+      </w:r>
+      <w:r>
+        <w:rPr>
+          <w:i/>
+          <w:iCs/>
+          <w:lang w:val="es-MX"/>
+        </w:rPr>
+        <w:t>XP</w:t>
+      </w:r>
+      <w:r>
+        <w:rPr>
+          <w:lang w:val="es-MX"/>
+        </w:rPr>
+        <w:t xml:space="preserve"> son</w:t>
+      </w:r>
+    </w:p>
+    <w:p>
+      <w:pPr>
+        <w:pStyle w:val="Textoindependiente"/>
+        <w:numPr>
+          <w:ilvl w:val="0"/>
+          <w:numId w:val="1"/>
+        </w:numPr>
+        <w:jc w:val="both"/>
+        <w:rPr>
+          <w:lang w:val="es-MX"/>
+        </w:rPr>
+      </w:pPr>
+      <w:r>
+        <w:rPr>
+          <w:lang w:val="es-MX"/>
+        </w:rPr>
+        <w:t>Planeación</w:t>
+      </w:r>
+    </w:p>
+    <w:p>
+      <w:pPr>
+        <w:pStyle w:val="Textoindependiente"/>
+        <w:numPr>
+          <w:ilvl w:val="1"/>
+          <w:numId w:val="1"/>
+        </w:numPr>
+        <w:jc w:val="both"/>
+        <w:rPr>
+          <w:lang w:val="es-MX"/>
+        </w:rPr>
+      </w:pPr>
+      <w:r>
+        <w:rPr>
+          <w:lang w:val="es-MX"/>
+        </w:rPr>
+        <w:t xml:space="preserve"> Recaba los requerimientos del sistema para que los programadores del </w:t>
+      </w:r>
+      <w:r>
+        <w:rPr>
+          <w:i/>
+          <w:iCs/>
+          <w:lang w:val="es-MX"/>
+        </w:rPr>
+        <w:t>XP</w:t>
+      </w:r>
+      <w:r>
+        <w:rPr>
+          <w:lang w:val="es-MX"/>
+        </w:rPr>
+        <w:t xml:space="preserve"> comprendan las principales características, funcionalidad y el contexto de negocio en el que se desarrolla el proyecto.</w:t>
+      </w:r>
+    </w:p>
+    <w:p>
+      <w:pPr>
+        <w:pStyle w:val="Textoindependiente"/>
+        <w:numPr>
+          <w:ilvl w:val="1"/>
+          <w:numId w:val="1"/>
+        </w:numPr>
+        <w:jc w:val="both"/>
+        <w:rPr>
+          <w:lang w:val="es-MX"/>
+        </w:rPr>
+      </w:pPr>
+      <w:r>
+        <w:rPr>
+          <w:lang w:val="es-MX"/>
+        </w:rPr>
+        <w:t xml:space="preserve">Se llevan a cabo “historias” por parte del cliente, el cual especifica las salida requerida, funcionalidad y característica del software. Estas historias deben de tener una respectiva prioridad la cual indicará a los programadores con qué </w:t>
+      </w:r>
+      <w:r>
+        <w:rPr>
+          <w:lang w:val="es-MX"/>
+        </w:rPr>
+        <w:lastRenderedPageBreak/>
+        <w:t>urgencia se debe de llevar a cabo el desarrollo de dicha historias. Si se estima que la historia lleva más de 3 semanas en desarrollar, se le pide al cliente que la reduzca a historias más pequeñas.</w:t>
+      </w:r>
+    </w:p>
+    <w:p>
+      <w:pPr>
+        <w:pStyle w:val="Textoindependiente"/>
+        <w:numPr>
+          <w:ilvl w:val="1"/>
+          <w:numId w:val="1"/>
+        </w:numPr>
+        <w:jc w:val="both"/>
+        <w:rPr>
+          <w:lang w:val="es-MX"/>
+        </w:rPr>
+      </w:pPr>
+      <w:r>
+        <w:rPr>
+          <w:lang w:val="es-MX"/>
+        </w:rPr>
+        <w:t>Cuando se lleva a cabo la primera entrega del proyecto, se determina la velocidad de proyecto que no es más que la cantidad de historias realizadas en la presente iteración.</w:t>
+      </w:r>
+      <w:r>
+        <w:rPr>
+          <w:lang w:val="es-MX"/>
+        </w:rPr>
+        <w:t xml:space="preserve"> La velocidad permite estimar tiempos de entrega para acordar las posteriores. </w:t>
+      </w:r>
+    </w:p>
+    <w:p>
+      <w:pPr>
+        <w:pStyle w:val="Textoindependiente"/>
+        <w:numPr>
+          <w:ilvl w:val="0"/>
+          <w:numId w:val="1"/>
+        </w:numPr>
+        <w:jc w:val="both"/>
+        <w:rPr>
+          <w:lang w:val="es-MX"/>
+        </w:rPr>
+      </w:pPr>
+      <w:r>
+        <w:rPr>
+          <w:lang w:val="es-MX"/>
+        </w:rPr>
+        <w:t>Diseño</w:t>
+      </w:r>
+    </w:p>
+    <w:p>
+      <w:pPr>
+        <w:pStyle w:val="Textoindependiente"/>
+        <w:numPr>
+          <w:ilvl w:val="1"/>
+          <w:numId w:val="1"/>
+        </w:numPr>
+        <w:jc w:val="both"/>
+        <w:rPr>
+          <w:lang w:val="es-MX"/>
+        </w:rPr>
+      </w:pPr>
+      <w:r>
+        <w:rPr>
+          <w:lang w:val="es-MX"/>
+        </w:rPr>
+        <w:t>Se prefiere un diseño sencillo a una representación compleja.</w:t>
+      </w:r>
+    </w:p>
+    <w:p>
+      <w:pPr>
+        <w:pStyle w:val="Textoindependiente"/>
+        <w:numPr>
+          <w:ilvl w:val="1"/>
+          <w:numId w:val="1"/>
+        </w:numPr>
+        <w:jc w:val="both"/>
+        <w:rPr>
+          <w:lang w:val="es-MX"/>
+        </w:rPr>
+      </w:pPr>
+      <w:r>
+        <w:rPr>
+          <w:lang w:val="es-MX"/>
+        </w:rPr>
+        <w:t>Se usan tarjetas Clase-Responsabilidad-Colaborador (CRC) para situar el software en un entorno orientado a objetos.</w:t>
+      </w:r>
+    </w:p>
+    <w:p>
+      <w:pPr>
+        <w:pStyle w:val="Textoindependiente"/>
+        <w:numPr>
+          <w:ilvl w:val="1"/>
+          <w:numId w:val="1"/>
+        </w:numPr>
+        <w:jc w:val="both"/>
+        <w:rPr>
+          <w:lang w:val="es-MX"/>
+        </w:rPr>
+      </w:pPr>
+      <w:r>
+        <w:rPr>
+          <w:lang w:val="es-MX"/>
+        </w:rPr>
+        <w:t>Propone el rediseño como técnica de optimización del di</w:t>
+      </w:r>
+      <w:r>
+        <w:rPr>
+          <w:lang w:val="es-MX"/>
+        </w:rPr>
+        <w:t>se</w:t>
+      </w:r>
+      <w:r>
+        <w:rPr>
+          <w:lang w:val="es-MX"/>
+        </w:rPr>
+        <w:t>ño</w:t>
+      </w:r>
+      <w:r>
+        <w:rPr>
+          <w:rStyle w:val="Refdenotaalpie"/>
+          <w:lang w:val="es-MX"/>
+        </w:rPr>
+        <w:footnoteReference w:id="1"/>
+      </w:r>
+      <w:r>
+        <w:rPr>
+          <w:lang w:val="es-MX"/>
+        </w:rPr>
+        <w:t>.</w:t>
+      </w:r>
+      <w:r>
+        <w:rPr>
+          <w:lang w:val="es-MX"/>
+        </w:rPr>
+        <w:t xml:space="preserve"> El rediseño puede ocurrir antes o después de la programación.</w:t>
+      </w:r>
+    </w:p>
+    <w:p>
+      <w:pPr>
+        <w:pStyle w:val="Textoindependiente"/>
+        <w:numPr>
+          <w:ilvl w:val="0"/>
+          <w:numId w:val="1"/>
+        </w:numPr>
+        <w:jc w:val="both"/>
+        <w:rPr>
+          <w:lang w:val="es-MX"/>
+        </w:rPr>
+      </w:pPr>
+      <w:r>
+        <w:rPr>
+          <w:lang w:val="es-MX"/>
+        </w:rPr>
+        <w:t>Codificación</w:t>
+      </w:r>
+    </w:p>
+    <w:p>
+      <w:pPr>
+        <w:pStyle w:val="Textoindependiente"/>
+        <w:numPr>
+          <w:ilvl w:val="1"/>
+          <w:numId w:val="1"/>
+        </w:numPr>
+        <w:ind w:left="2160" w:hanging="1080"/>
+        <w:jc w:val="both"/>
+        <w:rPr>
+          <w:lang w:val="es-MX"/>
+        </w:rPr>
+      </w:pPr>
+      <w:r>
+        <w:rPr>
+          <w:lang w:val="es-MX"/>
+        </w:rPr>
+        <w:t>Antes de empezar a programar, se desarrollan pruebas unitarias de cada una de las historias que serán entregadas en la actual iteración. Estas prue</w:t>
+      </w:r>
+      <w:r>
+        <w:rPr>
+          <w:lang w:val="es-MX"/>
+        </w:rPr>
+        <w:t>b</w:t>
+      </w:r>
+      <w:r>
+        <w:rPr>
+          <w:lang w:val="es-MX"/>
+        </w:rPr>
+        <w:t>as permiten a los programadores centrarse en los aspectos que deben de cubrir para superar la prueba</w:t>
+      </w:r>
+      <w:r>
+        <w:rPr>
+          <w:lang w:val="es-MX"/>
+        </w:rPr>
+        <w:t xml:space="preserve"> por parte de los </w:t>
+      </w:r>
+      <w:r>
+        <w:rPr>
+          <w:i/>
+          <w:iCs/>
+          <w:lang w:val="es-MX"/>
+        </w:rPr>
+        <w:t>testers</w:t>
+      </w:r>
+      <w:r>
+        <w:rPr>
+          <w:lang w:val="es-MX"/>
+        </w:rPr>
+        <w:t>.</w:t>
+      </w:r>
+    </w:p>
+    <w:p>
+      <w:pPr>
+        <w:pStyle w:val="Textoindependiente"/>
+        <w:numPr>
+          <w:ilvl w:val="1"/>
+          <w:numId w:val="1"/>
+        </w:numPr>
+        <w:jc w:val="both"/>
+        <w:rPr>
+          <w:lang w:val="es-MX"/>
+        </w:rPr>
+      </w:pPr>
+      <w:r>
+        <w:rPr>
+          <w:lang w:val="es-MX"/>
+        </w:rPr>
+        <w:t>La programación se lleva a cabo en pareja. El programador con menos experiencia es el encargado de codificar mientras que el más experimentado se encarga de buscar errores en el código además de cuestionar las decisiones hechas por el codificador con el fin de seguir los estándares de ingeniería de software</w:t>
+      </w:r>
+      <w:r>
+        <w:rPr>
+          <w:lang w:val="es-MX"/>
+        </w:rPr>
+        <w:t>. A su vez, esta práctica permite la diseminación de conocimiento entre ambos programadores.</w:t>
+      </w:r>
+    </w:p>
+    <w:p>
+      <w:pPr>
+        <w:pStyle w:val="Textoindependiente"/>
+        <w:numPr>
+          <w:ilvl w:val="1"/>
+          <w:numId w:val="1"/>
+        </w:numPr>
+        <w:jc w:val="both"/>
+        <w:rPr>
+          <w:lang w:val="es-MX"/>
+        </w:rPr>
+      </w:pPr>
+      <w:r>
+        <w:rPr>
+          <w:lang w:val="es-MX"/>
+        </w:rPr>
+        <w:t xml:space="preserve">Cuando se termina la labor de programar, se integra el código con el trabajo de los demás. Esta estrategia denominada como integración continua </w:t>
+      </w:r>
+      <w:r>
+        <w:rPr>
+          <w:lang w:val="es-MX"/>
+        </w:rPr>
+        <w:t>evade</w:t>
+      </w:r>
+      <w:r>
+        <w:rPr>
+          <w:lang w:val="es-MX"/>
+        </w:rPr>
+        <w:t xml:space="preserve"> dificultades de comunicación y compatibilidad de interfaces además de que permite ir descubriendo errores en la marcha.</w:t>
+      </w:r>
+    </w:p>
+    <w:p>
+      <w:pPr>
+        <w:pStyle w:val="Textoindependiente"/>
+        <w:numPr>
+          <w:ilvl w:val="0"/>
+          <w:numId w:val="1"/>
+        </w:numPr>
+        <w:jc w:val="both"/>
+        <w:rPr>
+          <w:lang w:val="es-MX"/>
+        </w:rPr>
+      </w:pPr>
+      <w:r>
+        <w:rPr>
+          <w:lang w:val="es-MX"/>
+        </w:rPr>
+        <w:t>Pruebas</w:t>
+      </w:r>
+    </w:p>
+    <w:p>
+      <w:pPr>
+        <w:pStyle w:val="Textoindependiente"/>
+        <w:numPr>
+          <w:ilvl w:val="1"/>
+          <w:numId w:val="1"/>
+        </w:numPr>
+        <w:jc w:val="both"/>
+        <w:rPr>
+          <w:lang w:val="es-MX"/>
+        </w:rPr>
+      </w:pPr>
+      <w:r>
+        <w:rPr>
+          <w:lang w:val="es-MX"/>
+        </w:rPr>
+        <w:t>Se llevan a cabo pruebas las cuales deben de usar una estructura que de tal forma que puedan ser automatizadas con base a lo que el cliente requiera.</w:t>
+      </w:r>
+    </w:p>
+    <w:p>
+      <w:pPr>
+        <w:pStyle w:val="Textoindependiente"/>
+        <w:numPr>
+          <w:ilvl w:val="1"/>
+          <w:numId w:val="1"/>
+        </w:numPr>
+        <w:jc w:val="both"/>
+        <w:rPr>
+          <w:lang w:val="es-MX"/>
+        </w:rPr>
+      </w:pPr>
+      <w:r>
+        <w:rPr>
+          <w:lang w:val="es-MX"/>
+        </w:rPr>
+        <w:t>Las pruebas permiten al equipo darse cuenta si las cosas van en mal camino.</w:t>
+      </w:r>
+    </w:p>
+    <w:p>
+      <w:pPr>
+        <w:pStyle w:val="Textoindependiente"/>
+        <w:numPr>
+          <w:ilvl w:val="1"/>
+          <w:numId w:val="1"/>
+        </w:numPr>
+        <w:jc w:val="both"/>
+        <w:rPr>
+          <w:lang w:val="es-MX"/>
+        </w:rPr>
+      </w:pPr>
+      <w:r>
+        <w:rPr>
+          <w:lang w:val="es-MX"/>
+        </w:rPr>
+        <w:t xml:space="preserve">El cliente también participa en algo denominado como pruebas de aceptación las cuales son diseñadas por el cliente enfocándose en las funcionalidades y características del sistema. El cliente es apoyado por los </w:t>
+      </w:r>
+      <w:r>
+        <w:rPr>
+          <w:i/>
+          <w:iCs/>
+          <w:lang w:val="es-MX"/>
+        </w:rPr>
+        <w:t>tester</w:t>
+      </w:r>
+      <w:r>
+        <w:rPr>
+          <w:lang w:val="es-MX"/>
+        </w:rPr>
+        <w:t xml:space="preserve"> para llevar a cabo las estas pruebas.</w:t>
+      </w:r>
+    </w:p>
+    <w:p>
+      <w:pPr>
+        <w:pStyle w:val="Ttulo1"/>
+        <w:rPr>
+          <w:lang w:val="es-MX"/>
+        </w:rPr>
+      </w:pPr>
+      <w:r>
+        <w:rPr>
+          <w:lang w:val="es-MX"/>
+        </w:rPr>
+        <w:lastRenderedPageBreak/>
+        <w:t>Metodología para usar en el presente proyecto</w:t>
+      </w:r>
+    </w:p>
+    <w:p>
+      <w:pPr>
+        <w:rPr>
+          <w:lang w:val="es-MX"/>
+        </w:rPr>
+      </w:pPr>
+    </w:p>
+    <w:p>
+      <w:pPr>
+        <w:pStyle w:val="Textoindependiente"/>
+        <w:jc w:val="both"/>
+        <w:rPr>
+          <w:lang w:val="es-MX"/>
+        </w:rPr>
+      </w:pPr>
+      <w:r>
+        <w:rPr>
+          <w:lang w:val="es-MX"/>
+        </w:rPr>
+        <w:t xml:space="preserve">Una vez definido las 2 metodologías posibles a usar se considera lo siguiente </w:t>
+      </w:r>
+    </w:p>
+    <w:p>
+      <w:pPr>
+        <w:pStyle w:val="Textoindependiente"/>
+        <w:numPr>
+          <w:ilvl w:val="0"/>
+          <w:numId w:val="1"/>
+        </w:numPr>
+        <w:jc w:val="both"/>
+        <w:rPr>
+          <w:lang w:val="es-MX"/>
+        </w:rPr>
+      </w:pPr>
+      <w:r>
+        <w:rPr>
+          <w:lang w:val="es-MX"/>
+        </w:rPr>
+        <w:t xml:space="preserve">Asesor que aporta conocimiento en el área de SPARQL, GeoSPARL, Web de </w:t>
+      </w:r>
+      <w:r>
+        <w:rPr>
+          <w:i/>
+          <w:iCs/>
+          <w:lang w:val="es-MX"/>
+        </w:rPr>
+        <w:t>Linked Data</w:t>
+      </w:r>
+      <w:r>
+        <w:rPr>
+          <w:lang w:val="es-MX"/>
+        </w:rPr>
+        <w:t xml:space="preserve"> y contactos con personas involucradas en el desarrollo de Apache Marmotta.</w:t>
+      </w:r>
+    </w:p>
+    <w:p>
+      <w:pPr>
+        <w:pStyle w:val="Textoindependiente"/>
+        <w:numPr>
+          <w:ilvl w:val="0"/>
+          <w:numId w:val="1"/>
+        </w:numPr>
+        <w:jc w:val="both"/>
+        <w:rPr>
+          <w:lang w:val="es-MX"/>
+        </w:rPr>
+      </w:pPr>
+      <w:r>
+        <w:rPr>
+          <w:lang w:val="es-MX"/>
+        </w:rPr>
+        <w:t>Asesora que aporta conocimiento sobre qué dirección debe de seguir el proyecto y qué requerimientos y restricciones debe de cumplir el proyecto</w:t>
+      </w:r>
+      <w:r>
+        <w:rPr>
+          <w:lang w:val="es-MX"/>
+        </w:rPr>
+        <w:t xml:space="preserve"> para su entrega.</w:t>
+      </w:r>
+    </w:p>
+    <w:p>
+      <w:pPr>
+        <w:pStyle w:val="Textoindependiente"/>
+        <w:numPr>
+          <w:ilvl w:val="0"/>
+          <w:numId w:val="1"/>
+        </w:numPr>
+        <w:jc w:val="both"/>
+        <w:rPr>
+          <w:lang w:val="es-MX"/>
+        </w:rPr>
+      </w:pPr>
+      <w:r>
+        <w:rPr>
+          <w:lang w:val="es-MX"/>
+        </w:rPr>
+        <w:t>Desarrolladores de Apache Marmotta, los cuales ya están en contacto con el desarrollador menos experimentado del proyecto, que proveerán de información y experiencia para el desarrollo.</w:t>
+      </w:r>
+    </w:p>
+    <w:p>
+      <w:pPr>
+        <w:pStyle w:val="Textoindependiente"/>
+        <w:numPr>
+          <w:ilvl w:val="0"/>
+          <w:numId w:val="1"/>
+        </w:numPr>
+        <w:jc w:val="both"/>
+        <w:rPr>
+          <w:lang w:val="es-MX"/>
+        </w:rPr>
+      </w:pPr>
+      <w:r>
+        <w:rPr>
+          <w:lang w:val="es-MX"/>
+        </w:rPr>
+        <w:t>Desarrollador del proyecto quien estará en constante comunicación con los demás elementos del equipo para desarrollar el módulo de forma exitosa.</w:t>
+      </w:r>
+    </w:p>
+    <w:p>
+      <w:pPr>
+        <w:pStyle w:val="Textoindependiente"/>
+        <w:jc w:val="both"/>
+        <w:rPr>
+          <w:lang w:val="es-MX"/>
+        </w:rPr>
+      </w:pPr>
+      <w:r>
+        <w:rPr>
+          <w:lang w:val="es-MX"/>
+        </w:rPr>
+        <w:t xml:space="preserve">Con base a las características de ambas metodologías y </w:t>
+      </w:r>
+      <w:r>
+        <w:rPr>
+          <w:lang w:val="es-MX"/>
+        </w:rPr>
+        <w:t>las cualidades que cada elemento del equipo brinda,</w:t>
+      </w:r>
+      <w:r>
+        <w:rPr>
+          <w:lang w:val="es-MX"/>
+        </w:rPr>
+        <w:t xml:space="preserve"> se considera que la metodología </w:t>
+      </w:r>
+      <w:r>
+        <w:rPr>
+          <w:i/>
+          <w:iCs/>
+          <w:lang w:val="es-MX"/>
+        </w:rPr>
+        <w:t>Extreme Programming (XP)</w:t>
+      </w:r>
+      <w:r>
+        <w:rPr>
+          <w:lang w:val="es-MX"/>
+        </w:rPr>
+        <w:t xml:space="preserve"> es la adecuada para desarrollar el módulo de consultas federadas para el </w:t>
+      </w:r>
+      <w:r>
+        <w:rPr>
+          <w:i/>
+          <w:iCs/>
+          <w:lang w:val="es-MX"/>
+        </w:rPr>
+        <w:t>triple</w:t>
+      </w:r>
+      <w:r>
+        <w:rPr>
+          <w:lang w:val="es-MX"/>
+        </w:rPr>
+        <w:t xml:space="preserve"> </w:t>
+      </w:r>
+      <w:r>
+        <w:rPr>
+          <w:i/>
+          <w:iCs/>
+          <w:lang w:val="es-MX"/>
+        </w:rPr>
+        <w:t>store</w:t>
+      </w:r>
+      <w:r>
+        <w:rPr>
+          <w:lang w:val="es-MX"/>
+        </w:rPr>
+        <w:t xml:space="preserve"> Apache Marmotta</w:t>
+      </w:r>
+      <w:r>
+        <w:rPr>
+          <w:lang w:val="es-MX"/>
+        </w:rPr>
+        <w:t>.</w:t>
+      </w:r>
+    </w:p>
+    <w:p>
+      <w:pPr>
+        <w:pStyle w:val="Textoindependiente"/>
+        <w:jc w:val="both"/>
+        <w:rPr>
+          <w:lang w:val="es-MX"/>
+        </w:rPr>
+      </w:pPr>
+    </w:p>
+    <w:p>
+      <w:pPr>
+        <w:pStyle w:val="Textoindependiente"/>
+        <w:jc w:val="both"/>
+        <w:rPr>
+          <w:lang w:val="es-MX"/>
+        </w:rPr>
+      </w:pPr>
+    </w:p>
+    <w:p>
+      <w:pPr>
+        <w:pStyle w:val="Textoindependiente"/>
+        <w:jc w:val="both"/>
+        <w:rPr>
+          <w:lang w:val="es-MX"/>
+        </w:rPr>
+      </w:pPr>
+    </w:p>
+    <w:p>
+      <w:pPr>
+        <w:pStyle w:val="Textoindependiente"/>
+        <w:jc w:val="both"/>
+        <w:rPr>
+          <w:lang w:val="es-MX"/>
+        </w:rPr>
+      </w:pPr>
+    </w:p>
+    <w:p>
+      <w:pPr>
+        <w:pStyle w:val="Textoindependiente"/>
+        <w:jc w:val="both"/>
+        <w:rPr>
+          <w:lang w:val="es-MX"/>
+        </w:rPr>
+      </w:pPr>
+    </w:p>
+    <w:p>
+      <w:pPr>
+        <w:pStyle w:val="Textoindependiente"/>
+        <w:jc w:val="both"/>
+        <w:rPr>
+          <w:lang w:val="es-MX"/>
+        </w:rPr>
+      </w:pPr>
+    </w:p>
+    <w:p>
+      <w:pPr>
+        <w:pStyle w:val="Textoindependiente"/>
+        <w:jc w:val="both"/>
+        <w:rPr>
+          <w:lang w:val="es-MX"/>
+        </w:rPr>
+      </w:pPr>
+    </w:p>
+    <w:p>
+      <w:pPr>
+        <w:pStyle w:val="Textoindependiente"/>
+        <w:jc w:val="both"/>
+        <w:rPr>
+          <w:lang w:val="es-MX"/>
+        </w:rPr>
+      </w:pPr>
+    </w:p>
+    <w:p>
+      <w:pPr>
+        <w:pStyle w:val="Textoindependiente"/>
+        <w:jc w:val="both"/>
+        <w:rPr>
+          <w:lang w:val="es-MX"/>
+        </w:rPr>
+      </w:pPr>
+    </w:p>
+    <w:p>
+      <w:pPr>
+        <w:pStyle w:val="Textoindependiente"/>
+        <w:jc w:val="both"/>
+        <w:rPr>
+          <w:lang w:val="es-MX"/>
+        </w:rPr>
+      </w:pPr>
+    </w:p>
+    <w:p>
+      <w:pPr>
+        <w:pStyle w:val="Textoindependiente"/>
+        <w:jc w:val="both"/>
+        <w:rPr>
+          <w:lang w:val="es-MX"/>
+        </w:rPr>
+      </w:pPr>
+    </w:p>
+    <w:p>
+      <w:pPr>
+        <w:pStyle w:val="Textoindependiente"/>
+        <w:jc w:val="both"/>
+        <w:rPr>
+          <w:lang w:val="es-MX"/>
+        </w:rPr>
+      </w:pPr>
+    </w:p>
+    <w:p>
+      <w:pPr>
+        <w:pStyle w:val="Textoindependiente"/>
+        <w:jc w:val="both"/>
+        <w:rPr>
+          <w:lang w:val="es-MX"/>
+        </w:rPr>
+      </w:pPr>
+    </w:p>
+    <w:p>
+      <w:pPr>
+        <w:pStyle w:val="Textoindependiente"/>
+        <w:jc w:val="both"/>
+        <w:rPr>
+          <w:lang w:val="es-MX"/>
+        </w:rPr>
+      </w:pPr>
+    </w:p>
+    <w:p>
+      <w:pPr>
+        <w:pStyle w:val="Textoindependiente"/>
+        <w:jc w:val="both"/>
+        <w:rPr>
+          <w:lang w:val="es-MX"/>
+        </w:rPr>
+      </w:pPr>
+    </w:p>
+    <w:p>
+      <w:pPr>
+        <w:pStyle w:val="Textoindependiente"/>
+        <w:jc w:val="both"/>
+        <w:rPr>
+          <w:lang w:val="es-MX"/>
+        </w:rPr>
+      </w:pPr>
+    </w:p>
+    <w:p>
+      <w:pPr>
+        <w:pStyle w:val="Textoindependiente"/>
+        <w:jc w:val="both"/>
+        <w:rPr>
+          <w:lang w:val="es-MX"/>
+        </w:rPr>
+      </w:pPr>
+    </w:p>
+    <w:p>
+      <w:pPr>
+        <w:pStyle w:val="Textoindependiente"/>
+        <w:jc w:val="both"/>
+        <w:rPr>
+          <w:lang w:val="es-MX"/>
+        </w:rPr>
+      </w:pPr>
+    </w:p>
+    <w:p>
+      <w:pPr>
+        <w:pStyle w:val="Textoindependiente"/>
+        <w:jc w:val="both"/>
+        <w:rPr>
+          <w:lang w:val="es-MX"/>
+        </w:rPr>
+      </w:pPr>
+    </w:p>
+    <w:sdt>
+      <w:sdtPr>
+        <w:rPr>
+          <w:lang w:val="es-ES"/>
+        </w:rPr>
+        <w:id w:val="-1522699509"/>
+        <w:docPartObj>
+          <w:docPartGallery w:val="Bibliographies"/>
+          <w:docPartUnique/>
+        </w:docPartObj>
+      </w:sdtPr>
+      <w:sdtEndPr>
+        <w:rPr>
+          <w:rFonts w:asciiTheme="minorHAnsi" w:eastAsiaTheme="minorHAnsi" w:hAnsiTheme="minorHAnsi" w:cstheme="minorBidi"/>
+          <w:color w:val="auto"/>
+          <w:sz w:val="22"/>
+          <w:szCs w:val="22"/>
+          <w:lang w:val="en-US"/>
+        </w:rPr>
+      </w:sdtEndPr>
+      <w:sdtContent>
+        <w:p>
+          <w:pPr>
+            <w:pStyle w:val="Ttulo1"/>
+          </w:pPr>
+          <w:r>
+            <w:rPr>
+              <w:lang w:val="es-ES"/>
+            </w:rPr>
+            <w:t>Bibliografía</w:t>
+          </w:r>
+        </w:p>
+        <w:sdt>
+          <w:sdtPr>
+            <w:id w:val="111145805"/>
+            <w:bibliography/>
+          </w:sdtPr>
+          <w:sdtContent>
+            <w:p>
+              <w:pPr>
+                <w:rPr>
+                  <w:noProof/>
+                </w:rPr>
+              </w:pPr>
+              <w:r>
+                <w:fldChar w:fldCharType="begin"/>
+              </w:r>
+              <w:r>
+                <w:instrText>BIBLIOGRAPHY</w:instrText>
+              </w:r>
+              <w:r>
+                <w:fldChar w:fldCharType="separate"/>
+              </w:r>
+            </w:p>
+            <w:tbl>
+              <w:tblPr>
+                <w:tblW w:w="5000" w:type="pct"/>
+                <w:tblCellSpacing w:w="15" w:type="dxa"/>
+                <w:tblCellMar>
+                  <w:top w:w="15" w:type="dxa"/>
+                  <w:left w:w="15" w:type="dxa"/>
+                  <w:bottom w:w="15" w:type="dxa"/>
+                  <w:right w:w="15" w:type="dxa"/>
+                </w:tblCellMar>
+                <w:tblLook w:val="04A0" w:firstRow="1" w:lastRow="0" w:firstColumn="1" w:lastColumn="0" w:noHBand="0" w:noVBand="1"/>
+              </w:tblPr>
+              <w:tblGrid>
+                <w:gridCol w:w="322"/>
+                <w:gridCol w:w="8516"/>
+              </w:tblGrid>
+              <w:tr>
+                <w:trPr>
+                  <w:divId w:val="1536043758"/>
+                  <w:tblCellSpacing w:w="15" w:type="dxa"/>
+                </w:trPr>
+                <w:tc>
+                  <w:tcPr>
+                    <w:tcW w:w="50" w:type="pct"/>
+                    <w:hideMark/>
+                  </w:tcPr>
+                  <w:p>
+                    <w:pPr>
+                      <w:pStyle w:val="Bibliografa"/>
+                      <w:rPr>
+                        <w:noProof/>
+                        <w:sz w:val="24"/>
+                        <w:szCs w:val="24"/>
+                        <w:lang w:val="es-ES"/>
+                      </w:rPr>
+                    </w:pPr>
+                    <w:r>
+                      <w:rPr>
+                        <w:noProof/>
+                        <w:lang w:val="es-ES"/>
+                      </w:rPr>
+                      <w:t xml:space="preserve">[1] </w:t>
+                    </w:r>
+                  </w:p>
+                </w:tc>
+                <w:tc>
+                  <w:tcPr>
+                    <w:tcW w:w="0" w:type="auto"/>
+                    <w:hideMark/>
+                  </w:tcPr>
+                  <w:p>
+                    <w:pPr>
+                      <w:pStyle w:val="Bibliografa"/>
+                      <w:rPr>
+                        <w:noProof/>
+                        <w:lang w:val="es-ES"/>
+                      </w:rPr>
+                    </w:pPr>
+                    <w:r>
+                      <w:rPr>
+                        <w:noProof/>
+                        <w:lang w:val="es-ES"/>
+                      </w:rPr>
+                      <w:t xml:space="preserve">E. S. Raymon, The Cathedral and the Bazaar, United States of America: Tim O'Reilly, 1999. </w:t>
+                    </w:r>
+                  </w:p>
+                </w:tc>
+              </w:tr>
+              <w:tr>
+                <w:trPr>
+                  <w:divId w:val="1536043758"/>
+                  <w:tblCellSpacing w:w="15" w:type="dxa"/>
+                </w:trPr>
+                <w:tc>
+                  <w:tcPr>
+                    <w:tcW w:w="50" w:type="pct"/>
+                    <w:hideMark/>
+                  </w:tcPr>
+                  <w:p>
+                    <w:pPr>
+                      <w:pStyle w:val="Bibliografa"/>
+                      <w:rPr>
+                        <w:noProof/>
+                        <w:lang w:val="es-ES"/>
+                      </w:rPr>
+                    </w:pPr>
+                    <w:r>
+                      <w:rPr>
+                        <w:noProof/>
+                        <w:lang w:val="es-ES"/>
+                      </w:rPr>
+                      <w:t xml:space="preserve">[2] </w:t>
+                    </w:r>
+                  </w:p>
+                </w:tc>
+                <w:tc>
+                  <w:tcPr>
+                    <w:tcW w:w="0" w:type="auto"/>
+                    <w:hideMark/>
+                  </w:tcPr>
+                  <w:p>
+                    <w:pPr>
+                      <w:pStyle w:val="Bibliografa"/>
+                      <w:rPr>
+                        <w:noProof/>
+                        <w:lang w:val="es-ES"/>
+                      </w:rPr>
+                    </w:pPr>
+                    <w:r>
+                      <w:rPr>
+                        <w:noProof/>
+                        <w:lang w:val="es-ES"/>
+                      </w:rPr>
+                      <w:t xml:space="preserve">A. Fuggetta, «Open source software––an evaluation,» </w:t>
+                    </w:r>
+                    <w:r>
+                      <w:rPr>
+                        <w:i/>
+                        <w:iCs/>
+                        <w:noProof/>
+                        <w:lang w:val="es-ES"/>
+                      </w:rPr>
+                      <w:t xml:space="preserve">Journal of Systems and Software, </w:t>
+                    </w:r>
+                    <w:r>
+                      <w:rPr>
+                        <w:noProof/>
+                        <w:lang w:val="es-ES"/>
+                      </w:rPr>
+                      <w:t xml:space="preserve">vol. 66, nº 1, pp. 77-90, 2003. </w:t>
+                    </w:r>
+                  </w:p>
+                </w:tc>
+              </w:tr>
+              <w:tr>
+                <w:trPr>
+                  <w:divId w:val="1536043758"/>
+                  <w:tblCellSpacing w:w="15" w:type="dxa"/>
+                </w:trPr>
+                <w:tc>
+                  <w:tcPr>
+                    <w:tcW w:w="50" w:type="pct"/>
+                    <w:hideMark/>
+                  </w:tcPr>
+                  <w:p>
+                    <w:pPr>
+                      <w:pStyle w:val="Bibliografa"/>
+                      <w:rPr>
+                        <w:noProof/>
+                        <w:lang w:val="es-ES"/>
+                      </w:rPr>
+                    </w:pPr>
+                    <w:r>
+                      <w:rPr>
+                        <w:noProof/>
+                        <w:lang w:val="es-ES"/>
+                      </w:rPr>
+                      <w:t xml:space="preserve">[3] </w:t>
+                    </w:r>
+                  </w:p>
+                </w:tc>
+                <w:tc>
+                  <w:tcPr>
+                    <w:tcW w:w="0" w:type="auto"/>
+                    <w:hideMark/>
+                  </w:tcPr>
+                  <w:p>
+                    <w:pPr>
+                      <w:pStyle w:val="Bibliografa"/>
+                      <w:rPr>
+                        <w:noProof/>
+                        <w:lang w:val="es-ES"/>
+                      </w:rPr>
+                    </w:pPr>
+                    <w:r>
+                      <w:rPr>
+                        <w:noProof/>
+                        <w:lang w:val="es-ES"/>
+                      </w:rPr>
+                      <w:t xml:space="preserve">B. Barry W., «A Spiral Model of Software Development and enhacement,» </w:t>
+                    </w:r>
+                    <w:r>
+                      <w:rPr>
+                        <w:i/>
+                        <w:iCs/>
+                        <w:noProof/>
+                        <w:lang w:val="es-ES"/>
+                      </w:rPr>
+                      <w:t xml:space="preserve">Computer, </w:t>
+                    </w:r>
+                    <w:r>
+                      <w:rPr>
+                        <w:noProof/>
+                        <w:lang w:val="es-ES"/>
+                      </w:rPr>
+                      <w:t xml:space="preserve">nº 5, pp. 61-72, 1988. </w:t>
+                    </w:r>
+                  </w:p>
+                </w:tc>
+              </w:tr>
+              <w:tr>
+                <w:trPr>
+                  <w:divId w:val="1536043758"/>
+                  <w:tblCellSpacing w:w="15" w:type="dxa"/>
+                </w:trPr>
+                <w:tc>
+                  <w:tcPr>
+                    <w:tcW w:w="50" w:type="pct"/>
+                    <w:hideMark/>
+                  </w:tcPr>
+                  <w:p>
+                    <w:pPr>
+                      <w:pStyle w:val="Bibliografa"/>
+                      <w:rPr>
+                        <w:noProof/>
+                        <w:lang w:val="es-ES"/>
+                      </w:rPr>
+                    </w:pPr>
+                    <w:r>
+                      <w:rPr>
+                        <w:noProof/>
+                        <w:lang w:val="es-ES"/>
+                      </w:rPr>
+                      <w:t xml:space="preserve">[4] </w:t>
+                    </w:r>
+                  </w:p>
+                </w:tc>
+                <w:tc>
+                  <w:tcPr>
+                    <w:tcW w:w="0" w:type="auto"/>
+                    <w:hideMark/>
+                  </w:tcPr>
+                  <w:p>
+                    <w:pPr>
+                      <w:pStyle w:val="Bibliografa"/>
+                      <w:rPr>
+                        <w:noProof/>
+                        <w:lang w:val="es-ES"/>
+                      </w:rPr>
+                    </w:pPr>
+                    <w:r>
+                      <w:rPr>
+                        <w:noProof/>
+                        <w:lang w:val="es-ES"/>
+                      </w:rPr>
+                      <w:t>T. Relihan, «MIT Sloan School,» MIT, 06 Julio 2018. [En línea]. Available: https://mitsloan.mit.edu/ideas-made-to-matter/agile-scale-explained. [Último acceso: 06 Octubre 2019].</w:t>
+                    </w:r>
+                  </w:p>
+                </w:tc>
+              </w:tr>
+              <w:tr>
+                <w:trPr>
+                  <w:divId w:val="1536043758"/>
+                  <w:tblCellSpacing w:w="15" w:type="dxa"/>
+                </w:trPr>
+                <w:tc>
+                  <w:tcPr>
+                    <w:tcW w:w="50" w:type="pct"/>
+                    <w:hideMark/>
+                  </w:tcPr>
+                  <w:p>
+                    <w:pPr>
+                      <w:pStyle w:val="Bibliografa"/>
+                      <w:rPr>
+                        <w:noProof/>
+                        <w:lang w:val="es-ES"/>
+                      </w:rPr>
+                    </w:pPr>
+                    <w:r>
+                      <w:rPr>
+                        <w:noProof/>
+                        <w:lang w:val="es-ES"/>
+                      </w:rPr>
+                      <w:t xml:space="preserve">[5] </w:t>
+                    </w:r>
+                  </w:p>
+                </w:tc>
+                <w:tc>
+                  <w:tcPr>
+                    <w:tcW w:w="0" w:type="auto"/>
+                    <w:hideMark/>
+                  </w:tcPr>
+                  <w:p>
+                    <w:pPr>
+                      <w:pStyle w:val="Bibliografa"/>
+                      <w:rPr>
+                        <w:noProof/>
+                        <w:lang w:val="es-ES"/>
+                      </w:rPr>
+                    </w:pPr>
+                    <w:r>
+                      <w:rPr>
+                        <w:noProof/>
+                        <w:lang w:val="es-ES"/>
+                      </w:rPr>
+                      <w:t>B. Kent, M. Beedle, A. van Bennekum, A. Cockburn, W. Cunningham, M. Fowler, J. Grenning, J. Highsmith, A. Hunt, R. Jeffries, J. Kern, B. Marick, R. C. Martin, S. Mellor, K. Schwaber, J. Sutherland y D. Thomas, «Manifiesto por el Desarrollo Ágil de Software,» Ward Cunningham, 6 Junio 2001. [En línea]. Available: http://agilemanifesto.org/iso/es/manifesto.html. [Último acceso: 6 Octubre 2019].</w:t>
+                    </w:r>
+                  </w:p>
+                </w:tc>
+              </w:tr>
+              <w:tr>
+                <w:trPr>
+                  <w:divId w:val="1536043758"/>
+                  <w:tblCellSpacing w:w="15" w:type="dxa"/>
+                </w:trPr>
+                <w:tc>
+                  <w:tcPr>
+                    <w:tcW w:w="50" w:type="pct"/>
+                    <w:hideMark/>
+                  </w:tcPr>
+                  <w:p>
+                    <w:pPr>
+                      <w:pStyle w:val="Bibliografa"/>
+                      <w:rPr>
+                        <w:noProof/>
+                        <w:lang w:val="es-ES"/>
+                      </w:rPr>
+                    </w:pPr>
+                    <w:r>
+                      <w:rPr>
+                        <w:noProof/>
+                        <w:lang w:val="es-ES"/>
+                      </w:rPr>
+                      <w:t xml:space="preserve">[6] </w:t>
+                    </w:r>
+                  </w:p>
+                </w:tc>
+                <w:tc>
+                  <w:tcPr>
+                    <w:tcW w:w="0" w:type="auto"/>
+                    <w:hideMark/>
+                  </w:tcPr>
+                  <w:p>
+                    <w:pPr>
+                      <w:pStyle w:val="Bibliografa"/>
+                      <w:rPr>
+                        <w:noProof/>
+                        <w:lang w:val="es-ES"/>
+                      </w:rPr>
+                    </w:pPr>
+                    <w:r>
+                      <w:rPr>
+                        <w:noProof/>
+                        <w:lang w:val="es-ES"/>
+                      </w:rPr>
+                      <w:t xml:space="preserve">J. R. Laínez Fuentes, Desarrollo de Software ÁGIL: Extreme Programming y Scrum, IT Campus Academy, 2015. </w:t>
+                    </w:r>
+                  </w:p>
+                </w:tc>
+              </w:tr>
+            </w:tbl>
+            <w:p>
+              <w:pPr>
+                <w:divId w:val="1536043758"/>
+                <w:rPr>
+                  <w:rFonts w:eastAsia="Times New Roman"/>
+                  <w:noProof/>
+                </w:rPr>
+              </w:pPr>
+            </w:p>
+            <w:p>
+              <w:r>
+                <w:rPr>
+                  <w:b/>
+                  <w:bCs/>
+                </w:rPr>
+                <w:fldChar w:fldCharType="end"/>
+              </w:r>
+            </w:p>
+          </w:sdtContent>
+        </w:sdt>
+      </w:sdtContent>
+    </w:sdt>
+    <w:p>
+      <w:pPr>
+        <w:pStyle w:val="Textoindependiente"/>
+        <w:jc w:val="both"/>
+        <w:rPr>
+          <w:lang w:val="es-MX"/>
+        </w:rPr>
+      </w:pPr>
     </w:p>
     <w:sectPr>
       <w:pgSz w:w="12240" w:h="15840"/>
@@ -1397,6 +3673,93 @@
     </w:sectPr>
   </w:body>
 </w:document>
+</file>
+
+<file path=word/endnotes.xml><?xml version="1.0" encoding="utf-8"?>
+<w:endnotes xmlns:wpc="http://schemas.microsoft.com/office/word/2010/wordprocessingCanvas" xmlns:cx="http://schemas.microsoft.com/office/drawing/2014/chartex" xmlns:cx1="http://schemas.microsoft.com/office/drawing/2015/9/8/chartex" xmlns:cx2="http://schemas.microsoft.com/office/drawing/2015/10/21/chartex" xmlns:cx3="http://schemas.microsoft.com/office/drawing/2016/5/9/chartex" xmlns:cx4="http://schemas.microsoft.com/office/drawing/2016/5/10/chartex" xmlns:cx5="http://schemas.microsoft.com/office/drawing/2016/5/11/chartex" xmlns:cx6="http://schemas.microsoft.com/office/drawing/2016/5/12/chartex" xmlns:cx7="http://schemas.microsoft.com/office/drawing/2016/5/13/chartex" xmlns:cx8="http://schemas.microsoft.com/office/drawing/2016/5/14/chartex" xmlns:mc="http://schemas.openxmlformats.org/markup-compatibility/2006" xmlns:aink="http://schemas.microsoft.com/office/drawing/2016/ink" xmlns:am3d="http://schemas.microsoft.com/office/drawing/2017/model3d" xmlns:o="urn:schemas-microsoft-com:office:office" xmlns:r="http://schemas.openxmlformats.org/officeDocument/2006/relationships" xmlns:m="http://schemas.openxmlformats.org/officeDocument/2006/math" xmlns:v="urn:schemas-microsoft-com:vml" xmlns:wp14="http://schemas.microsoft.com/office/word/2010/wordprocessingDrawing" xmlns:wp="http://schemas.openxmlformats.org/drawingml/2006/wordprocessingDrawing" xmlns:w10="urn:schemas-microsoft-com:office:word" xmlns:w="http://schemas.openxmlformats.org/wordprocessingml/2006/main" xmlns:w14="http://schemas.microsoft.com/office/word/2010/wordml" xmlns:w15="http://schemas.microsoft.com/office/word/2012/wordml" xmlns:w16cid="http://schemas.microsoft.com/office/word/2016/wordml/cid" xmlns:w16se="http://schemas.microsoft.com/office/word/2015/wordml/symex" xmlns:wpg="http://schemas.microsoft.com/office/word/2010/wordprocessingGroup" xmlns:wpi="http://schemas.microsoft.com/office/word/2010/wordprocessingInk" xmlns:wne="http://schemas.microsoft.com/office/word/2006/wordml" xmlns:wps="http://schemas.microsoft.com/office/word/2010/wordprocessingShape" mc:Ignorable="w14 w15 w16se w16cid wp14">
+  <w:endnote w:type="separator" w:id="-1">
+    <w:p>
+      <w:pPr>
+        <w:spacing w:after="0" w:line="240" w:lineRule="auto"/>
+      </w:pPr>
+      <w:r>
+        <w:separator/>
+      </w:r>
+    </w:p>
+  </w:endnote>
+  <w:endnote w:type="continuationSeparator" w:id="0">
+    <w:p>
+      <w:pPr>
+        <w:spacing w:after="0" w:line="240" w:lineRule="auto"/>
+      </w:pPr>
+      <w:r>
+        <w:continuationSeparator/>
+      </w:r>
+    </w:p>
+  </w:endnote>
+</w:endnotes>
+</file>
+
+<file path=word/footnotes.xml><?xml version="1.0" encoding="utf-8"?>
+<w:footnotes xmlns:wpc="http://schemas.microsoft.com/office/word/2010/wordprocessingCanvas" xmlns:cx="http://schemas.microsoft.com/office/drawing/2014/chartex" xmlns:cx1="http://schemas.microsoft.com/office/drawing/2015/9/8/chartex" xmlns:cx2="http://schemas.microsoft.com/office/drawing/2015/10/21/chartex" xmlns:cx3="http://schemas.microsoft.com/office/drawing/2016/5/9/chartex" xmlns:cx4="http://schemas.microsoft.com/office/drawing/2016/5/10/chartex" xmlns:cx5="http://schemas.microsoft.com/office/drawing/2016/5/11/chartex" xmlns:cx6="http://schemas.microsoft.com/office/drawing/2016/5/12/chartex" xmlns:cx7="http://schemas.microsoft.com/office/drawing/2016/5/13/chartex" xmlns:cx8="http://schemas.microsoft.com/office/drawing/2016/5/14/chartex" xmlns:mc="http://schemas.openxmlformats.org/markup-compatibility/2006" xmlns:aink="http://schemas.microsoft.com/office/drawing/2016/ink" xmlns:am3d="http://schemas.microsoft.com/office/drawing/2017/model3d" xmlns:o="urn:schemas-microsoft-com:office:office" xmlns:r="http://schemas.openxmlformats.org/officeDocument/2006/relationships" xmlns:m="http://schemas.openxmlformats.org/officeDocument/2006/math" xmlns:v="urn:schemas-microsoft-com:vml" xmlns:wp14="http://schemas.microsoft.com/office/word/2010/wordprocessingDrawing" xmlns:wp="http://schemas.openxmlformats.org/drawingml/2006/wordprocessingDrawing" xmlns:w10="urn:schemas-microsoft-com:office:word" xmlns:w="http://schemas.openxmlformats.org/wordprocessingml/2006/main" xmlns:w14="http://schemas.microsoft.com/office/word/2010/wordml" xmlns:w15="http://schemas.microsoft.com/office/word/2012/wordml" xmlns:w16cid="http://schemas.microsoft.com/office/word/2016/wordml/cid" xmlns:w16se="http://schemas.microsoft.com/office/word/2015/wordml/symex" xmlns:wpg="http://schemas.microsoft.com/office/word/2010/wordprocessingGroup" xmlns:wpi="http://schemas.microsoft.com/office/word/2010/wordprocessingInk" xmlns:wne="http://schemas.microsoft.com/office/word/2006/wordml" xmlns:wps="http://schemas.microsoft.com/office/word/2010/wordprocessingShape" mc:Ignorable="w14 w15 w16se w16cid wp14">
+  <w:footnote w:type="separator" w:id="-1">
+    <w:p>
+      <w:pPr>
+        <w:spacing w:after="0" w:line="240" w:lineRule="auto"/>
+      </w:pPr>
+      <w:r>
+        <w:separator/>
+      </w:r>
+    </w:p>
+  </w:footnote>
+  <w:footnote w:type="continuationSeparator" w:id="0">
+    <w:p>
+      <w:pPr>
+        <w:spacing w:after="0" w:line="240" w:lineRule="auto"/>
+      </w:pPr>
+      <w:r>
+        <w:continuationSeparator/>
+      </w:r>
+    </w:p>
+  </w:footnote>
+  <w:footnote w:id="1">
+    <w:p>
+      <w:pPr>
+        <w:pStyle w:val="Textonotapie"/>
+        <w:rPr>
+          <w:lang w:val="es-MX"/>
+        </w:rPr>
+      </w:pPr>
+      <w:r>
+        <w:rPr>
+          <w:rStyle w:val="Refdenotaalpie"/>
+        </w:rPr>
+        <w:footnoteRef/>
+      </w:r>
+      <w:r>
+        <w:t xml:space="preserve"> </w:t>
+      </w:r>
+      <w:r>
+        <w:rPr>
+          <w:lang w:val="es-MX"/>
+        </w:rPr>
+        <w:t xml:space="preserve">Entiéndase rediseño como el proceso de mejorar la estructura interna </w:t>
+      </w:r>
+      <w:r>
+        <w:rPr>
+          <w:lang w:val="es-MX"/>
+        </w:rPr>
+        <w:t>y no alterar el</w:t>
+      </w:r>
+      <w:r>
+        <w:rPr>
+          <w:lang w:val="es-MX"/>
+        </w:rPr>
+        <w:t xml:space="preserve"> comportamiento externo del código.</w:t>
+      </w:r>
+    </w:p>
+  </w:footnote>
+</w:footnotes>
 </file>
 
 <file path=word/numbering.xml><?xml version="1.0" encoding="utf-8"?>
@@ -1642,6 +4005,7 @@
     <w:lsdException w:name="HTML Sample" w:semiHidden="1" w:unhideWhenUsed="1"/>
     <w:lsdException w:name="HTML Typewriter" w:semiHidden="1" w:unhideWhenUsed="1"/>
     <w:lsdException w:name="HTML Variable" w:semiHidden="1" w:unhideWhenUsed="1"/>
+    <w:lsdException w:name="Normal Table" w:semiHidden="1" w:unhideWhenUsed="1"/>
     <w:lsdException w:name="annotation subject" w:semiHidden="1" w:unhideWhenUsed="1"/>
     <w:lsdException w:name="No List" w:semiHidden="1" w:unhideWhenUsed="1"/>
     <w:lsdException w:name="Outline List 1" w:semiHidden="1" w:unhideWhenUsed="1"/>
@@ -1687,9 +4051,11 @@
     <w:lsdException w:name="Table Subtle 1" w:semiHidden="1" w:unhideWhenUsed="1"/>
     <w:lsdException w:name="Table Subtle 2" w:semiHidden="1" w:unhideWhenUsed="1"/>
     <w:lsdException w:name="Table Web 1" w:semiHidden="1" w:unhideWhenUsed="1"/>
+    <w:lsdException w:name="Table Web 2" w:semiHidden="1" w:unhideWhenUsed="1"/>
     <w:lsdException w:name="Table Web 3" w:semiHidden="1" w:unhideWhenUsed="1"/>
     <w:lsdException w:name="Balloon Text" w:semiHidden="1" w:unhideWhenUsed="1"/>
     <w:lsdException w:name="Table Grid" w:uiPriority="39"/>
+    <w:lsdException w:name="Table Theme" w:semiHidden="1" w:unhideWhenUsed="1"/>
     <w:lsdException w:name="Placeholder Text" w:semiHidden="1"/>
     <w:lsdException w:name="No Spacing" w:uiPriority="1" w:qFormat="1"/>
     <w:lsdException w:name="Light Shading" w:uiPriority="60"/>
@@ -2013,6 +4379,53 @@
       <w:sz w:val="18"/>
       <w:szCs w:val="18"/>
     </w:rPr>
+  </w:style>
+  <w:style w:type="paragraph" w:styleId="Textonotapie">
+    <w:name w:val="footnote text"/>
+    <w:basedOn w:val="Normal"/>
+    <w:link w:val="TextonotapieCar"/>
+    <w:uiPriority w:val="99"/>
+    <w:semiHidden/>
+    <w:unhideWhenUsed/>
+    <w:rsid w:val="007B61C7"/>
+    <w:pPr>
+      <w:spacing w:after="0" w:line="240" w:lineRule="auto"/>
+    </w:pPr>
+    <w:rPr>
+      <w:sz w:val="20"/>
+      <w:szCs w:val="20"/>
+    </w:rPr>
+  </w:style>
+  <w:style w:type="character" w:customStyle="1" w:styleId="TextonotapieCar">
+    <w:name w:val="Texto nota pie Car"/>
+    <w:basedOn w:val="Fuentedeprrafopredeter"/>
+    <w:link w:val="Textonotapie"/>
+    <w:uiPriority w:val="99"/>
+    <w:semiHidden/>
+    <w:rsid w:val="007B61C7"/>
+    <w:rPr>
+      <w:sz w:val="20"/>
+      <w:szCs w:val="20"/>
+    </w:rPr>
+  </w:style>
+  <w:style w:type="character" w:styleId="Refdenotaalpie">
+    <w:name w:val="footnote reference"/>
+    <w:basedOn w:val="Fuentedeprrafopredeter"/>
+    <w:uiPriority w:val="99"/>
+    <w:semiHidden/>
+    <w:unhideWhenUsed/>
+    <w:rsid w:val="007B61C7"/>
+    <w:rPr>
+      <w:vertAlign w:val="superscript"/>
+    </w:rPr>
+  </w:style>
+  <w:style w:type="paragraph" w:styleId="Bibliografa">
+    <w:name w:val="Bibliography"/>
+    <w:basedOn w:val="Normal"/>
+    <w:next w:val="Normal"/>
+    <w:uiPriority w:val="37"/>
+    <w:unhideWhenUsed/>
+    <w:rsid w:val="00E74D5B"/>
   </w:style>
 </w:styles>
 </file>
@@ -2345,11 +4758,145 @@
     <b:Issue>1</b:Issue>
     <b:RefOrder>2</b:RefOrder>
   </b:Source>
+  <b:Source>
+    <b:Tag>Ken01</b:Tag>
+    <b:SourceType>InternetSite</b:SourceType>
+    <b:Guid>{7C338829-EFBC-4B0A-915D-629C62004E29}</b:Guid>
+    <b:Title>Manifiesto por el Desarrollo Ágil de Software</b:Title>
+    <b:Year>2001</b:Year>
+    <b:Author>
+      <b:Author>
+        <b:NameList>
+          <b:Person>
+            <b:Last>Kent</b:Last>
+            <b:First>Beck</b:First>
+          </b:Person>
+          <b:Person>
+            <b:Last>Beedle</b:Last>
+            <b:First>Mike</b:First>
+          </b:Person>
+          <b:Person>
+            <b:Last>van Bennekum</b:Last>
+            <b:First>Arie</b:First>
+          </b:Person>
+          <b:Person>
+            <b:Last>Cockburn</b:Last>
+            <b:First>Alistair </b:First>
+          </b:Person>
+          <b:Person>
+            <b:Last>Cunningham</b:Last>
+            <b:First>Ward </b:First>
+          </b:Person>
+          <b:Person>
+            <b:Last>Fowler</b:Last>
+            <b:First>Martin </b:First>
+          </b:Person>
+          <b:Person>
+            <b:Last>Grenning</b:Last>
+            <b:First>James </b:First>
+          </b:Person>
+          <b:Person>
+            <b:Last>Highsmith</b:Last>
+            <b:First>Jim </b:First>
+          </b:Person>
+          <b:Person>
+            <b:Last>Hunt</b:Last>
+            <b:First>Andrew </b:First>
+          </b:Person>
+          <b:Person>
+            <b:Last>Jeffries</b:Last>
+            <b:First>Ron </b:First>
+          </b:Person>
+          <b:Person>
+            <b:Last>Kern</b:Last>
+            <b:First>Jon </b:First>
+          </b:Person>
+          <b:Person>
+            <b:Last>Marick</b:Last>
+            <b:First>Brian </b:First>
+          </b:Person>
+          <b:Person>
+            <b:Last>Martin</b:Last>
+            <b:First>Robert C.</b:First>
+          </b:Person>
+          <b:Person>
+            <b:Last>Mellor</b:Last>
+            <b:First>Steve </b:First>
+          </b:Person>
+          <b:Person>
+            <b:Last>Schwaber</b:Last>
+            <b:First>Ken </b:First>
+          </b:Person>
+          <b:Person>
+            <b:Last>Sutherland</b:Last>
+            <b:First>Jeff </b:First>
+          </b:Person>
+          <b:Person>
+            <b:Last>Thomas</b:Last>
+            <b:First>Dave </b:First>
+          </b:Person>
+        </b:NameList>
+      </b:Author>
+    </b:Author>
+    <b:ProductionCompany>Ward Cunningham</b:ProductionCompany>
+    <b:Month>Junio</b:Month>
+    <b:Day>6</b:Day>
+    <b:YearAccessed>2019</b:YearAccessed>
+    <b:MonthAccessed>Octubre</b:MonthAccessed>
+    <b:DayAccessed>6</b:DayAccessed>
+    <b:URL>http://agilemanifesto.org/iso/es/manifesto.html</b:URL>
+    <b:RefOrder>5</b:RefOrder>
+  </b:Source>
+  <b:Source>
+    <b:Tag>Tom18</b:Tag>
+    <b:SourceType>InternetSite</b:SourceType>
+    <b:Guid>{2E7C1541-ED93-473D-A7D5-8D1449631786}</b:Guid>
+    <b:Author>
+      <b:Author>
+        <b:NameList>
+          <b:Person>
+            <b:Last>Relihan</b:Last>
+            <b:First>Tom</b:First>
+          </b:Person>
+        </b:NameList>
+      </b:Author>
+    </b:Author>
+    <b:Title>MIT Sloan School</b:Title>
+    <b:ProductionCompany>MIT</b:ProductionCompany>
+    <b:Year>2018</b:Year>
+    <b:Month>Julio</b:Month>
+    <b:Day>06</b:Day>
+    <b:YearAccessed>2019</b:YearAccessed>
+    <b:MonthAccessed>Octubre</b:MonthAccessed>
+    <b:DayAccessed>06</b:DayAccessed>
+    <b:URL>https://mitsloan.mit.edu/ideas-made-to-matter/agile-scale-explained</b:URL>
+    <b:RefOrder>4</b:RefOrder>
+  </b:Source>
+  <b:Source>
+    <b:Tag>Laí15</b:Tag>
+    <b:SourceType>Book</b:SourceType>
+    <b:Guid>{48E9720C-9F96-4392-A68E-6E0CB24CC7E1}</b:Guid>
+    <b:Title>Desarrollo de Software ÁGIL: Extreme Programming y Scrum</b:Title>
+    <b:Year>2015</b:Year>
+    <b:Publisher>IT Campus Academy</b:Publisher>
+    <b:Author>
+      <b:Author>
+        <b:NameList>
+          <b:Person>
+            <b:Last>Laínez Fuentes</b:Last>
+            <b:First>José</b:First>
+            <b:Middle>Rubén</b:Middle>
+          </b:Person>
+        </b:NameList>
+      </b:Author>
+    </b:Author>
+    <b:RefOrder>6</b:RefOrder>
+  </b:Source>
 </b:Sources>
 </file>
 
 <file path=customXml/itemProps1.xml><?xml version="1.0" encoding="utf-8"?>
-<ds:datastoreItem xmlns:ds="http://schemas.openxmlformats.org/officeDocument/2006/customXml" ds:itemID="{55B39552-DC4F-4781-B966-5DB192C3AAAF}">
+<ds:datastoreItem xmlns:ds="http://schemas.openxmlformats.org/officeDocument/2006/customXml" ds:itemID="{0904D598-F40A-4AC5-BBC6-245393B8042B}">
   <ds:schemaRefs>
     <ds:schemaRef ds:uri="http://schemas.openxmlformats.org/officeDocument/2006/bibliography"/>
   </ds:schemaRefs>

</xml_diff>

<commit_message>
Implementación múdulo y servicio
</commit_message>
<xml_diff>
--- a/Tercera Entrega/Planteamiento de la construcción del modulo.docx
+++ b/Tercera Entrega/Planteamiento de la construcción del modulo.docx
@@ -243,99 +243,111 @@
         <w:rPr>
           <w:lang w:val="es-MX"/>
         </w:rPr>
-        <w:t xml:space="preserve"> La propuestas de este tipo de metodologías de ciclo de vida de software por Fuggetta son</w:t>
-      </w:r>
-    </w:p>
-    <w:p>
-      <w:pPr>
-        <w:pStyle w:val="Textoindependiente"/>
-        <w:numPr>
-          <w:ilvl w:val="0"/>
-          <w:numId w:val="1"/>
-        </w:numPr>
-        <w:jc w:val="both"/>
-        <w:rPr>
-          <w:lang w:val="es-MX"/>
-        </w:rPr>
-      </w:pPr>
-      <w:r>
-        <w:rPr>
-          <w:lang w:val="es-MX"/>
-        </w:rPr>
-        <w:t>Espiral</w:t>
-      </w:r>
-    </w:p>
-    <w:p>
-      <w:pPr>
-        <w:pStyle w:val="Textoindependiente"/>
-        <w:numPr>
-          <w:ilvl w:val="0"/>
-          <w:numId w:val="1"/>
-        </w:numPr>
-        <w:jc w:val="both"/>
-        <w:rPr>
-          <w:lang w:val="es-MX"/>
-        </w:rPr>
-      </w:pPr>
-      <w:r>
-        <w:rPr>
-          <w:lang w:val="es-MX"/>
-        </w:rPr>
-        <w:t>Metodologías ágiles</w:t>
-      </w:r>
-    </w:p>
-    <w:p>
-      <w:pPr>
-        <w:pStyle w:val="Textoindependiente"/>
-        <w:jc w:val="both"/>
-        <w:rPr>
-          <w:lang w:val="es-MX"/>
-        </w:rPr>
-      </w:pPr>
-      <w:r>
-        <w:rPr>
-          <w:lang w:val="es-MX"/>
-        </w:rPr>
-        <w:t xml:space="preserve">Si bien las </w:t>
-      </w:r>
-      <w:r>
-        <w:rPr>
-          <w:lang w:val="es-MX"/>
-        </w:rPr>
-        <w:t>metodologías</w:t>
-      </w:r>
-      <w:r>
-        <w:rPr>
-          <w:lang w:val="es-MX"/>
-        </w:rPr>
-        <w:t xml:space="preserve"> ágiles engloban a diversas </w:t>
-      </w:r>
-      <w:r>
-        <w:rPr>
-          <w:lang w:val="es-MX"/>
-        </w:rPr>
-        <w:t>metodologías</w:t>
-      </w:r>
-      <w:r>
-        <w:rPr>
-          <w:lang w:val="es-MX"/>
-        </w:rPr>
-        <w:t xml:space="preserve">, se discutirán </w:t>
-      </w:r>
-      <w:r>
-        <w:rPr>
-          <w:lang w:val="es-MX"/>
-        </w:rPr>
-        <w:t>2</w:t>
-      </w:r>
-      <w:r>
-        <w:rPr>
-          <w:lang w:val="es-MX"/>
-        </w:rPr>
-        <w:t xml:space="preserve"> las cuales son las que más se adaptan al proyecto actual</w:t>
+        <w:t xml:space="preserve"> La</w:t>
+      </w:r>
+      <w:r>
+        <w:rPr>
+          <w:lang w:val="es-MX"/>
+        </w:rPr>
+        <w:t>s</w:t>
       </w:r>
       <w:bookmarkStart w:id="0" w:name="_GoBack"/>
       <w:bookmarkEnd w:id="0"/>
+      <w:r>
+        <w:rPr>
+          <w:lang w:val="es-MX"/>
+        </w:rPr>
+        <w:t xml:space="preserve"> propuestas de este tipo de metodologías de ciclo de vida de software por Fuggetta son</w:t>
+      </w:r>
+    </w:p>
+    <w:p>
+      <w:pPr>
+        <w:pStyle w:val="Textoindependiente"/>
+        <w:numPr>
+          <w:ilvl w:val="0"/>
+          <w:numId w:val="1"/>
+        </w:numPr>
+        <w:jc w:val="both"/>
+        <w:rPr>
+          <w:lang w:val="es-MX"/>
+        </w:rPr>
+      </w:pPr>
+      <w:r>
+        <w:rPr>
+          <w:lang w:val="es-MX"/>
+        </w:rPr>
+        <w:t>Espiral</w:t>
+      </w:r>
+    </w:p>
+    <w:p>
+      <w:pPr>
+        <w:pStyle w:val="Textoindependiente"/>
+        <w:numPr>
+          <w:ilvl w:val="0"/>
+          <w:numId w:val="1"/>
+        </w:numPr>
+        <w:jc w:val="both"/>
+        <w:rPr>
+          <w:lang w:val="es-MX"/>
+        </w:rPr>
+      </w:pPr>
+      <w:r>
+        <w:rPr>
+          <w:lang w:val="es-MX"/>
+        </w:rPr>
+        <w:t>Metodologías ágiles</w:t>
+      </w:r>
+    </w:p>
+    <w:p>
+      <w:pPr>
+        <w:pStyle w:val="Textoindependiente"/>
+        <w:jc w:val="both"/>
+        <w:rPr>
+          <w:lang w:val="es-MX"/>
+        </w:rPr>
+      </w:pPr>
+      <w:r>
+        <w:rPr>
+          <w:lang w:val="es-MX"/>
+        </w:rPr>
+        <w:t xml:space="preserve">Si bien las </w:t>
+      </w:r>
+      <w:r>
+        <w:rPr>
+          <w:lang w:val="es-MX"/>
+        </w:rPr>
+        <w:t>metodologías</w:t>
+      </w:r>
+      <w:r>
+        <w:rPr>
+          <w:lang w:val="es-MX"/>
+        </w:rPr>
+        <w:t xml:space="preserve"> ágiles engloban a diversas </w:t>
+      </w:r>
+      <w:r>
+        <w:rPr>
+          <w:lang w:val="es-MX"/>
+        </w:rPr>
+        <w:t>metodologías</w:t>
+      </w:r>
+      <w:r>
+        <w:rPr>
+          <w:lang w:val="es-MX"/>
+        </w:rPr>
+        <w:t xml:space="preserve">, se discutirán </w:t>
+      </w:r>
+      <w:r>
+        <w:rPr>
+          <w:lang w:val="es-MX"/>
+        </w:rPr>
+        <w:t>2</w:t>
+      </w:r>
+      <w:r>
+        <w:rPr>
+          <w:lang w:val="es-MX"/>
+        </w:rPr>
+        <w:t xml:space="preserve"> las cuales son las que más se adaptan al proyecto actual</w:t>
+      </w:r>
       <w:r>
         <w:rPr>
           <w:lang w:val="es-MX"/>
@@ -1279,6 +1291,7 @@
           <w:id w:val="342355586"/>
           <w:citation/>
         </w:sdtPr>
+        <w:sdtEndPr/>
         <w:sdtContent>
           <w:r>
             <w:rPr>
@@ -1334,6 +1347,7 @@
           <w:id w:val="695813933"/>
           <w:citation/>
         </w:sdtPr>
+        <w:sdtEndPr/>
         <w:sdtContent>
           <w:r>
             <w:rPr>
@@ -1591,6 +1605,7 @@
         </w:rPr>
         <w:t xml:space="preserve">n estas últimas 2 ya que son las recomendadas por el </w:t>
       </w:r>
+      <w:proofErr w:type="gramStart"/>
       <w:r>
         <w:rPr>
           <w:i/>
@@ -1599,6 +1614,7 @@
         </w:rPr>
         <w:t>paper</w:t>
       </w:r>
+      <w:proofErr w:type="gramEnd"/>
       <w:r>
         <w:rPr>
           <w:lang w:val="es-MX"/>
@@ -1613,6 +1629,7 @@
           <w:id w:val="334346468"/>
           <w:citation/>
         </w:sdtPr>
+        <w:sdtEndPr/>
         <w:sdtContent>
           <w:r>
             <w:rPr>
@@ -1747,6 +1764,7 @@
           <w:id w:val="-220992752"/>
           <w:citation/>
         </w:sdtPr>
+        <w:sdtEndPr/>
         <w:sdtContent>
           <w:r>
             <w:rPr>
@@ -2491,14 +2509,42 @@
         <w:rPr>
           <w:lang w:val="es-MX"/>
         </w:rPr>
-        <w:t xml:space="preserve">Se llevan a cabo “historias” por parte del cliente, el cual especifica las salida requerida, funcionalidad y característica del software. Estas historias deben de tener una respectiva prioridad la cual indicará a los programadores con qué </w:t>
+        <w:t xml:space="preserve">Se llevan a cabo “historias” por parte del cliente, el cual especifica </w:t>
+      </w:r>
+      <w:proofErr w:type="gramStart"/>
+      <w:r>
+        <w:rPr>
+          <w:lang w:val="es-MX"/>
+        </w:rPr>
+        <w:t>las salida requerida</w:t>
+      </w:r>
+      <w:proofErr w:type="gramEnd"/>
+      <w:r>
+        <w:rPr>
+          <w:lang w:val="es-MX"/>
+        </w:rPr>
+        <w:t xml:space="preserve">, funcionalidad y característica del software. Estas historias deben de tener una respectiva prioridad la cual indicará a los programadores con qué </w:t>
       </w:r>
       <w:r>
         <w:rPr>
           <w:lang w:val="es-MX"/>
         </w:rPr>
         <w:lastRenderedPageBreak/>
-        <w:t>urgencia se debe de llevar a cabo el desarrollo de dicha historias. Si se estima que la historia lleva más de 3 semanas en desarrollar, se le pide al cliente que la reduzca a historias más pequeñas.</w:t>
+        <w:t xml:space="preserve">urgencia se debe de llevar a cabo el desarrollo de </w:t>
+      </w:r>
+      <w:proofErr w:type="gramStart"/>
+      <w:r>
+        <w:rPr>
+          <w:lang w:val="es-MX"/>
+        </w:rPr>
+        <w:t>dicha historias</w:t>
+      </w:r>
+      <w:proofErr w:type="gramEnd"/>
+      <w:r>
+        <w:rPr>
+          <w:lang w:val="es-MX"/>
+        </w:rPr>
+        <w:t>. Si se estima que la historia lleva más de 3 semanas en desarrollar, se le pide al cliente que la reduzca a historias más pequeñas.</w:t>
       </w:r>
     </w:p>
     <w:p>
@@ -3232,6 +3278,10 @@
     <w:sdt>
       <w:sdtPr>
         <w:rPr>
+          <w:rFonts w:asciiTheme="minorHAnsi" w:eastAsiaTheme="minorHAnsi" w:hAnsiTheme="minorHAnsi" w:cstheme="minorBidi"/>
+          <w:color w:val="auto"/>
+          <w:sz w:val="22"/>
+          <w:szCs w:val="22"/>
           <w:lang w:val="es-ES"/>
         </w:rPr>
         <w:id w:val="-1522699509"/>
@@ -3242,10 +3292,6 @@
       </w:sdtPr>
       <w:sdtEndPr>
         <w:rPr>
-          <w:rFonts w:asciiTheme="minorHAnsi" w:eastAsiaTheme="minorHAnsi" w:hAnsiTheme="minorHAnsi" w:cstheme="minorBidi"/>
-          <w:color w:val="auto"/>
-          <w:sz w:val="22"/>
-          <w:szCs w:val="22"/>
           <w:lang w:val="en-US"/>
         </w:rPr>
       </w:sdtEndPr>
@@ -3266,6 +3312,7 @@
             <w:id w:val="111145805"/>
             <w:bibliography/>
           </w:sdtPr>
+          <w:sdtEndPr/>
           <w:sdtContent>
             <w:p>
               <w:pPr>
@@ -4896,7 +4943,7 @@
 </file>
 
 <file path=customXml/itemProps1.xml><?xml version="1.0" encoding="utf-8"?>
-<ds:datastoreItem xmlns:ds="http://schemas.openxmlformats.org/officeDocument/2006/customXml" ds:itemID="{0904D598-F40A-4AC5-BBC6-245393B8042B}">
+<ds:datastoreItem xmlns:ds="http://schemas.openxmlformats.org/officeDocument/2006/customXml" ds:itemID="{C5786537-D6C1-4336-BDE7-3E89869A8CE0}">
   <ds:schemaRefs>
     <ds:schemaRef ds:uri="http://schemas.openxmlformats.org/officeDocument/2006/bibliography"/>
   </ds:schemaRefs>

</xml_diff>